<commit_message>
Changes for animation page
Animation page.
</commit_message>
<xml_diff>
--- a/JacobAdvancedChallenges.docx
+++ b/JacobAdvancedChallenges.docx
@@ -347,7 +347,7 @@
                 <v:stroke joinstyle="miter"/>
                 <v:path gradientshapeok="t" o:connecttype="rect"/>
               </v:shapetype>
-              <v:shape id="Text Box 2" o:spid="_x0000_s1027" type="#_x0000_t202" style="position:absolute;margin-left:0;margin-top:26.25pt;width:448.3pt;height:199.65pt;z-index:251658249;visibility:visible;mso-wrap-style:square;mso-width-percent:0;mso-height-percent:0;mso-wrap-distance-left:9pt;mso-wrap-distance-top:3.6pt;mso-wrap-distance-right:9pt;mso-wrap-distance-bottom:3.6pt;mso-position-horizontal:left;mso-position-horizontal-relative:margin;mso-position-vertical:absolute;mso-position-vertical-relative:text;mso-width-percent:0;mso-height-percent:0;mso-width-relative:margin;mso-height-relative:margin;v-text-anchor:top" o:gfxdata="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" fillcolor="white [3201]" strokecolor="#5b9bd5 [3208]" strokeweight="1pt">
+              <v:shape id="_x0000_s1027" type="#_x0000_t202" style="position:absolute;margin-left:0;margin-top:26.25pt;width:448.3pt;height:199.65pt;z-index:251658249;visibility:visible;mso-wrap-style:square;mso-width-percent:0;mso-height-percent:0;mso-wrap-distance-left:9pt;mso-wrap-distance-top:3.6pt;mso-wrap-distance-right:9pt;mso-wrap-distance-bottom:3.6pt;mso-position-horizontal:left;mso-position-horizontal-relative:margin;mso-position-vertical:absolute;mso-position-vertical-relative:text;mso-width-percent:0;mso-height-percent:0;mso-width-relative:margin;mso-height-relative:margin;v-text-anchor:top" o:gfxdata="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" fillcolor="white [3201]" strokecolor="#5b9bd5 [3208]" strokeweight="1pt">
                 <v:textbox>
                   <w:txbxContent>
                     <w:sdt>
@@ -1047,7 +1047,7 @@
         <mc:AlternateContent>
           <mc:Choice Requires="wps">
             <w:drawing>
-              <wp:anchor distT="0" distB="0" distL="114300" distR="114300" simplePos="0" relativeHeight="251658264" behindDoc="0" locked="0" layoutInCell="1" allowOverlap="1" wp14:anchorId="0DAF1CE9" wp14:editId="33FBB908">
+              <wp:anchor distT="0" distB="0" distL="114300" distR="114300" simplePos="0" relativeHeight="251658264" behindDoc="0" locked="0" layoutInCell="1" allowOverlap="1" wp14:anchorId="0DAF1CE9" wp14:editId="18691EBC">
                 <wp:simplePos x="0" y="0"/>
                 <wp:positionH relativeFrom="margin">
                   <wp:align>right</wp:align>
@@ -1139,7 +1139,7 @@
           </mc:Choice>
           <mc:Fallback>
             <w:pict>
-              <v:shape w14:anchorId="0DAF1CE9" id="Rectangle: Top Corners Snipped 36" o:spid="_x0000_s1033" style="position:absolute;margin-left:157.45pt;margin-top:.7pt;width:208.65pt;height:98.15pt;z-index:251658264;visibility:visible;mso-wrap-style:square;mso-width-percent:0;mso-height-percent:0;mso-wrap-distance-left:9pt;mso-wrap-distance-top:0;mso-wrap-distance-right:9pt;mso-wrap-distance-bottom:0;mso-position-horizontal:right;mso-position-horizontal-relative:margin;mso-position-vertical:absolute;mso-position-vertical-relative:text;mso-width-percent:0;mso-height-percent:0;mso-width-relative:margin;mso-height-relative:margin;v-text-anchor:middle" coordsize="2650094,1246505" o:spt="100" o:gfxdata="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" adj="-11796480,,5400" path="m207755,l2442339,r207755,207755l2650094,1246505r,l,1246505r,l,207755,207755,xe" fillcolor="white [3201]" strokecolor="#5b9bd5 [3208]" strokeweight="1pt">
+              <v:shape w14:anchorId="0DAF1CE9" id="Rectangle: Top Corners Snipped 36" o:spid="_x0000_s1033" style="position:absolute;margin-left:157.45pt;margin-top:.7pt;width:208.65pt;height:98.15pt;z-index:251658264;visibility:visible;mso-wrap-style:square;mso-width-percent:0;mso-height-percent:0;mso-wrap-distance-left:9pt;mso-wrap-distance-top:0;mso-wrap-distance-right:9pt;mso-wrap-distance-bottom:0;mso-position-horizontal:right;mso-position-horizontal-relative:margin;mso-position-vertical:absolute;mso-position-vertical-relative:text;mso-width-percent:0;mso-height-percent:0;mso-width-relative:margin;mso-height-relative:margin;v-text-anchor:middle" coordsize="2650094,1246505" o:spt="100" o:gfxdata="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" adj="-11796480,,5400" path="m207755,l2442339,r207755,207755l2650094,1246505r,l,1246505r,l,207755,207755,xe" fillcolor="white [3201]" strokecolor="#5b9bd5 [3208]" strokeweight="1pt">
                 <v:stroke joinstyle="miter"/>
                 <v:formulas/>
                 <v:path arrowok="t" o:connecttype="custom" o:connectlocs="207755,0;2442339,0;2650094,207755;2650094,1246505;2650094,1246505;0,1246505;0,1246505;0,207755;207755,0" o:connectangles="0,0,0,0,0,0,0,0,0" textboxrect="0,0,2650094,1246505"/>
@@ -1187,7 +1187,7 @@
         <mc:AlternateContent>
           <mc:Choice Requires="wps">
             <w:drawing>
-              <wp:anchor distT="0" distB="0" distL="114300" distR="114300" simplePos="0" relativeHeight="251658263" behindDoc="0" locked="0" layoutInCell="1" allowOverlap="1" wp14:anchorId="79C97899" wp14:editId="3612A003">
+              <wp:anchor distT="0" distB="0" distL="114300" distR="114300" simplePos="0" relativeHeight="251658263" behindDoc="0" locked="0" layoutInCell="1" allowOverlap="1" wp14:anchorId="79C97899" wp14:editId="49507DDA">
                 <wp:simplePos x="0" y="0"/>
                 <wp:positionH relativeFrom="margin">
                   <wp:align>left</wp:align>
@@ -1278,7 +1278,7 @@
           </mc:Choice>
           <mc:Fallback>
             <w:pict>
-              <v:shape w14:anchorId="79C97899" id="Rectangle: Top Corners Snipped 37" o:spid="_x0000_s1034" style="position:absolute;margin-left:0;margin-top:.7pt;width:223.5pt;height:98.2pt;z-index:251658263;visibility:visible;mso-wrap-style:square;mso-width-percent:0;mso-height-percent:0;mso-wrap-distance-left:9pt;mso-wrap-distance-top:0;mso-wrap-distance-right:9pt;mso-wrap-distance-bottom:0;mso-position-horizontal:left;mso-position-horizontal-relative:margin;mso-position-vertical:absolute;mso-position-vertical-relative:text;mso-width-percent:0;mso-height-percent:0;mso-width-relative:margin;mso-height-relative:margin;v-text-anchor:middle" coordsize="2838203,1246909" o:spt="100" o:gfxdata="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" adj="-11796480,,5400" path="m207822,l2630381,r207822,207822l2838203,1246909r,l,1246909r,l,207822,207822,xe" fillcolor="white [3201]" strokecolor="#5b9bd5 [3208]" strokeweight="1pt">
+              <v:shape w14:anchorId="79C97899" id="Rectangle: Top Corners Snipped 37" o:spid="_x0000_s1034" style="position:absolute;margin-left:0;margin-top:.7pt;width:223.5pt;height:98.2pt;z-index:251658263;visibility:visible;mso-wrap-style:square;mso-width-percent:0;mso-height-percent:0;mso-wrap-distance-left:9pt;mso-wrap-distance-top:0;mso-wrap-distance-right:9pt;mso-wrap-distance-bottom:0;mso-position-horizontal:left;mso-position-horizontal-relative:margin;mso-position-vertical:absolute;mso-position-vertical-relative:text;mso-width-percent:0;mso-height-percent:0;mso-width-relative:margin;mso-height-relative:margin;v-text-anchor:middle" coordsize="2838203,1246909" o:spt="100" o:gfxdata="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" adj="-11796480,,5400" path="m207822,l2630381,r207822,207822l2838203,1246909r,l,1246909r,l,207822,207822,xe" fillcolor="white [3201]" strokecolor="#5b9bd5 [3208]" strokeweight="1pt">
                 <v:stroke joinstyle="miter"/>
                 <v:formulas/>
                 <v:path arrowok="t" o:connecttype="custom" o:connectlocs="207822,0;2630381,0;2838203,207822;2838203,1246909;2838203,1246909;0,1246909;0,1246909;0,207822;207822,0" o:connectangles="0,0,0,0,0,0,0,0,0" textboxrect="0,0,2838203,1246909"/>
@@ -1540,7 +1540,7 @@
           </mc:Choice>
           <mc:Fallback>
             <w:pict>
-              <v:shape w14:anchorId="5AA59B65" id="_x0000_s1035" type="#_x0000_t202" style="position:absolute;margin-left:174.35pt;margin-top:525.5pt;width:225.55pt;height:29.75pt;z-index:-251658211;visibility:visible;mso-wrap-style:square;mso-width-percent:0;mso-height-percent:0;mso-wrap-distance-left:9pt;mso-wrap-distance-top:3.6pt;mso-wrap-distance-right:9pt;mso-wrap-distance-bottom:3.6pt;mso-position-horizontal:right;mso-position-horizontal-relative:margin;mso-position-vertical:absolute;mso-position-vertical-relative:page;mso-width-percent:0;mso-height-percent:0;mso-width-relative:margin;mso-height-relative:margin;v-text-anchor:top" o:gfxdata="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" fillcolor="white [3201]" strokecolor="#5b9bd5 [3208]" strokeweight="1pt">
+              <v:shape w14:anchorId="5AA59B65" id="_x0000_s1035" type="#_x0000_t202" style="position:absolute;margin-left:174.35pt;margin-top:525.5pt;width:225.55pt;height:29.75pt;z-index:-251658211;visibility:visible;mso-wrap-style:square;mso-width-percent:0;mso-height-percent:0;mso-wrap-distance-left:9pt;mso-wrap-distance-top:3.6pt;mso-wrap-distance-right:9pt;mso-wrap-distance-bottom:3.6pt;mso-position-horizontal:right;mso-position-horizontal-relative:margin;mso-position-vertical:absolute;mso-position-vertical-relative:page;mso-width-percent:0;mso-height-percent:0;mso-width-relative:margin;mso-height-relative:margin;v-text-anchor:top" o:gfxdata="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" fillcolor="white [3201]" strokecolor="#5b9bd5 [3208]" strokeweight="1pt">
                 <v:textbox>
                   <w:txbxContent>
                     <w:p>
@@ -1634,7 +1634,7 @@
           <w:noProof/>
         </w:rPr>
         <w:drawing>
-          <wp:anchor distT="0" distB="0" distL="114300" distR="114300" simplePos="0" relativeHeight="251658270" behindDoc="1" locked="0" layoutInCell="1" allowOverlap="1" wp14:anchorId="6EF0B192" wp14:editId="6211F9FB">
+          <wp:anchor distT="0" distB="0" distL="114300" distR="114300" simplePos="0" relativeHeight="251658270" behindDoc="1" locked="0" layoutInCell="1" allowOverlap="1" wp14:anchorId="6EF0B192" wp14:editId="095EC1A2">
             <wp:simplePos x="0" y="0"/>
             <wp:positionH relativeFrom="margin">
               <wp:align>right</wp:align>
@@ -1696,7 +1696,7 @@
         <mc:AlternateContent>
           <mc:Choice Requires="wps">
             <w:drawing>
-              <wp:anchor distT="0" distB="0" distL="114300" distR="114300" simplePos="0" relativeHeight="251658265" behindDoc="0" locked="0" layoutInCell="1" allowOverlap="1" wp14:anchorId="31F0B8F9" wp14:editId="1B5DBB74">
+              <wp:anchor distT="0" distB="0" distL="114300" distR="114300" simplePos="0" relativeHeight="251658265" behindDoc="0" locked="0" layoutInCell="1" allowOverlap="1" wp14:anchorId="31F0B8F9" wp14:editId="70B0F73F">
                 <wp:simplePos x="0" y="0"/>
                 <wp:positionH relativeFrom="margin">
                   <wp:align>left</wp:align>
@@ -1788,7 +1788,7 @@
           </mc:Choice>
           <mc:Fallback>
             <w:pict>
-              <v:shape w14:anchorId="31F0B8F9" id="Rectangle: Top Corners Snipped 38" o:spid="_x0000_s1036" style="position:absolute;margin-left:0;margin-top:41.95pt;width:226.3pt;height:101.9pt;z-index:251658265;visibility:visible;mso-wrap-style:square;mso-width-percent:0;mso-height-percent:0;mso-wrap-distance-left:9pt;mso-wrap-distance-top:0;mso-wrap-distance-right:9pt;mso-wrap-distance-bottom:0;mso-position-horizontal:left;mso-position-horizontal-relative:margin;mso-position-vertical:absolute;mso-position-vertical-relative:text;mso-width-percent:0;mso-height-percent:0;mso-width-relative:margin;mso-height-relative:margin;v-text-anchor:middle" coordsize="2873829,1294410" o:spt="100" o:gfxdata="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" adj="-11796480,,5400" path="m215739,l2658090,r215739,215739l2873829,1294410r,l,1294410r,l,215739,215739,xe" fillcolor="white [3201]" strokecolor="#5b9bd5 [3208]" strokeweight="1pt">
+              <v:shape w14:anchorId="31F0B8F9" id="Rectangle: Top Corners Snipped 38" o:spid="_x0000_s1036" style="position:absolute;margin-left:0;margin-top:41.95pt;width:226.3pt;height:101.9pt;z-index:251658265;visibility:visible;mso-wrap-style:square;mso-width-percent:0;mso-height-percent:0;mso-wrap-distance-left:9pt;mso-wrap-distance-top:0;mso-wrap-distance-right:9pt;mso-wrap-distance-bottom:0;mso-position-horizontal:left;mso-position-horizontal-relative:margin;mso-position-vertical:absolute;mso-position-vertical-relative:text;mso-width-percent:0;mso-height-percent:0;mso-width-relative:margin;mso-height-relative:margin;v-text-anchor:middle" coordsize="2873829,1294410" o:spt="100" o:gfxdata="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" adj="-11796480,,5400" path="m215739,l2658090,r215739,215739l2873829,1294410r,l,1294410r,l,215739,215739,xe" fillcolor="white [3201]" strokecolor="#5b9bd5 [3208]" strokeweight="1pt">
                 <v:stroke joinstyle="miter"/>
                 <v:formulas/>
                 <v:path arrowok="t" o:connecttype="custom" o:connectlocs="215739,0;2658090,0;2873829,215739;2873829,1294410;2873829,1294410;0,1294410;0,1294410;0,215739;215739,0" o:connectangles="0,0,0,0,0,0,0,0,0" textboxrect="0,0,2873829,1294410"/>
@@ -1833,25 +1833,20 @@
         <w:br w:type="page"/>
       </w:r>
       <w:r>
-        <w:lastRenderedPageBreak/>
-        <w:t xml:space="preserve">                                                                                                                                                                                                                                                         </w:t>
-      </w:r>
-    </w:p>
-    <w:p>
-      <w:r>
         <w:rPr>
           <w:noProof/>
         </w:rPr>
+        <w:lastRenderedPageBreak/>
         <mc:AlternateContent>
           <mc:Choice Requires="wps">
             <w:drawing>
-              <wp:anchor distT="0" distB="0" distL="114300" distR="114300" simplePos="0" relativeHeight="251658258" behindDoc="1" locked="0" layoutInCell="1" allowOverlap="1" wp14:anchorId="38A7C7B0" wp14:editId="5FF04429">
+              <wp:anchor distT="0" distB="0" distL="114300" distR="114300" simplePos="0" relativeHeight="251658258" behindDoc="1" locked="0" layoutInCell="1" allowOverlap="1" wp14:anchorId="38A7C7B0" wp14:editId="074C1453">
                 <wp:simplePos x="0" y="0"/>
                 <wp:positionH relativeFrom="margin">
                   <wp:align>left</wp:align>
                 </wp:positionH>
                 <wp:positionV relativeFrom="paragraph">
-                  <wp:posOffset>-357177</wp:posOffset>
+                  <wp:posOffset>-614045</wp:posOffset>
                 </wp:positionV>
                 <wp:extent cx="5733288" cy="923544"/>
                 <wp:effectExtent l="0" t="0" r="20320" b="10160"/>
@@ -1949,7 +1944,7 @@
           </mc:Choice>
           <mc:Fallback>
             <w:pict>
-              <v:shape w14:anchorId="38A7C7B0" id="Rectangle: Diagonal Corners Rounded 26" o:spid="_x0000_s1037" style="position:absolute;margin-left:0;margin-top:-28.1pt;width:451.45pt;height:72.7pt;z-index:-251658222;visibility:visible;mso-wrap-style:square;mso-width-percent:0;mso-height-percent:0;mso-wrap-distance-left:9pt;mso-wrap-distance-top:0;mso-wrap-distance-right:9pt;mso-wrap-distance-bottom:0;mso-position-horizontal:left;mso-position-horizontal-relative:margin;mso-position-vertical:absolute;mso-position-vertical-relative:text;mso-width-percent:0;mso-height-percent:0;mso-width-relative:margin;mso-height-relative:margin;v-text-anchor:middle" coordsize="5733288,923544" o:spt="100" o:gfxdata="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" adj="-11796480,,5400" path="m461772,l5733288,r,l5733288,461772v,255030,-206742,461772,-461772,461772l,923544r,l,461772c,206742,206742,,461772,xe" fillcolor="#00b0f0" strokecolor="#507e32" strokeweight="1pt">
+              <v:shape w14:anchorId="38A7C7B0" id="Rectangle: Diagonal Corners Rounded 26" o:spid="_x0000_s1037" style="position:absolute;margin-left:0;margin-top:-48.35pt;width:451.45pt;height:72.7pt;z-index:-251658222;visibility:visible;mso-wrap-style:square;mso-width-percent:0;mso-height-percent:0;mso-wrap-distance-left:9pt;mso-wrap-distance-top:0;mso-wrap-distance-right:9pt;mso-wrap-distance-bottom:0;mso-position-horizontal:left;mso-position-horizontal-relative:margin;mso-position-vertical:absolute;mso-position-vertical-relative:text;mso-width-percent:0;mso-height-percent:0;mso-width-relative:margin;mso-height-relative:margin;v-text-anchor:middle" coordsize="5733288,923544" o:spt="100" o:gfxdata="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" adj="-11796480,,5400" path="m461772,l5733288,r,l5733288,461772v,255030,-206742,461772,-461772,461772l,923544r,l,461772c,206742,206742,,461772,xe" fillcolor="#00b0f0" strokecolor="#507e32" strokeweight="1pt">
                 <v:stroke joinstyle="miter"/>
                 <v:formulas/>
                 <v:path arrowok="t" o:connecttype="custom" o:connectlocs="461772,0;5733288,0;5733288,0;5733288,461772;5271516,923544;0,923544;0,923544;0,461772;461772,0" o:connectangles="0,0,0,0,0,0,0,0,0" textboxrect="0,0,5733288,923544"/>
@@ -2001,6 +1996,9 @@
           </mc:Fallback>
         </mc:AlternateContent>
       </w:r>
+      <w:r>
+        <w:t xml:space="preserve">                                                                                                                                                                                                                                                         </w:t>
+      </w:r>
     </w:p>
     <w:p/>
     <w:p>
@@ -2011,13 +2009,13 @@
         <mc:AlternateContent>
           <mc:Choice Requires="wps">
             <w:drawing>
-              <wp:anchor distT="45720" distB="45720" distL="114300" distR="114300" simplePos="0" relativeHeight="251658257" behindDoc="1" locked="0" layoutInCell="1" allowOverlap="1" wp14:anchorId="429FC14D" wp14:editId="534A3563">
+              <wp:anchor distT="45720" distB="45720" distL="114300" distR="114300" simplePos="0" relativeHeight="251658257" behindDoc="1" locked="0" layoutInCell="1" allowOverlap="1" wp14:anchorId="429FC14D" wp14:editId="6A4AAABC">
                 <wp:simplePos x="0" y="0"/>
                 <wp:positionH relativeFrom="margin">
                   <wp:align>right</wp:align>
                 </wp:positionH>
                 <wp:positionV relativeFrom="paragraph">
-                  <wp:posOffset>271541</wp:posOffset>
+                  <wp:posOffset>51435</wp:posOffset>
                 </wp:positionV>
                 <wp:extent cx="5931156" cy="1047750"/>
                 <wp:effectExtent l="0" t="0" r="12700" b="19050"/>
@@ -2097,7 +2095,7 @@
           </mc:Choice>
           <mc:Fallback>
             <w:pict>
-              <v:shape w14:anchorId="429FC14D" id="_x0000_s1038" type="#_x0000_t202" style="position:absolute;margin-left:415.8pt;margin-top:21.4pt;width:467pt;height:82.5pt;z-index:-251658223;visibility:visible;mso-wrap-style:square;mso-width-percent:0;mso-height-percent:0;mso-wrap-distance-left:9pt;mso-wrap-distance-top:3.6pt;mso-wrap-distance-right:9pt;mso-wrap-distance-bottom:3.6pt;mso-position-horizontal:right;mso-position-horizontal-relative:margin;mso-position-vertical:absolute;mso-position-vertical-relative:text;mso-width-percent:0;mso-height-percent:0;mso-width-relative:margin;mso-height-relative:margin;v-text-anchor:top" o:gfxdata="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" fillcolor="white [3201]" strokecolor="#4472c4 [3204]" strokeweight="1pt">
+              <v:shape w14:anchorId="429FC14D" id="_x0000_s1038" type="#_x0000_t202" style="position:absolute;margin-left:415.8pt;margin-top:4.05pt;width:467pt;height:82.5pt;z-index:-251658223;visibility:visible;mso-wrap-style:square;mso-width-percent:0;mso-height-percent:0;mso-wrap-distance-left:9pt;mso-wrap-distance-top:3.6pt;mso-wrap-distance-right:9pt;mso-wrap-distance-bottom:3.6pt;mso-position-horizontal:right;mso-position-horizontal-relative:margin;mso-position-vertical:absolute;mso-position-vertical-relative:text;mso-width-percent:0;mso-height-percent:0;mso-width-relative:margin;mso-height-relative:margin;v-text-anchor:top" o:gfxdata="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" fillcolor="white [3201]" strokecolor="#4472c4 [3204]" strokeweight="1pt">
                 <v:textbox>
                   <w:txbxContent>
                     <w:p>
@@ -2126,12 +2124,12 @@
         </mc:AlternateContent>
       </w:r>
     </w:p>
+    <w:p/>
     <w:p>
       <w:pPr>
         <w:pStyle w:val="Title"/>
       </w:pPr>
     </w:p>
-    <w:p/>
     <w:p/>
     <w:p>
       <w:r>
@@ -2139,13 +2137,13 @@
           <w:noProof/>
         </w:rPr>
         <w:drawing>
-          <wp:anchor distT="0" distB="0" distL="114300" distR="114300" simplePos="0" relativeHeight="251665441" behindDoc="1" locked="0" layoutInCell="1" allowOverlap="1" wp14:anchorId="7B66810E" wp14:editId="4F60F622">
+          <wp:anchor distT="0" distB="0" distL="114300" distR="114300" simplePos="0" relativeHeight="251665441" behindDoc="1" locked="0" layoutInCell="1" allowOverlap="1" wp14:anchorId="7B66810E" wp14:editId="6E0057B9">
             <wp:simplePos x="0" y="0"/>
             <wp:positionH relativeFrom="margin">
-              <wp:posOffset>1305915</wp:posOffset>
+              <wp:posOffset>1315085</wp:posOffset>
             </wp:positionH>
             <wp:positionV relativeFrom="paragraph">
-              <wp:posOffset>75441</wp:posOffset>
+              <wp:posOffset>131445</wp:posOffset>
             </wp:positionV>
             <wp:extent cx="3102407" cy="403868"/>
             <wp:effectExtent l="0" t="0" r="3175" b="0"/>
@@ -2194,6 +2192,8 @@
           </wp:anchor>
         </w:drawing>
       </w:r>
+    </w:p>
+    <w:p>
       <w:r>
         <w:rPr>
           <w:noProof/>
@@ -2430,7 +2430,7 @@
           </mc:Choice>
           <mc:Fallback>
             <w:pict>
-              <v:shape w14:anchorId="1246EA2D" id="Rectangle: Top Corners Snipped 16" o:spid="_x0000_s1039" style="position:absolute;margin-left:0;margin-top:134.05pt;width:203.8pt;height:80.85pt;z-index:-251658224;visibility:visible;mso-wrap-style:square;mso-width-percent:0;mso-height-percent:0;mso-wrap-distance-left:9pt;mso-wrap-distance-top:0;mso-wrap-distance-right:9pt;mso-wrap-distance-bottom:0;mso-position-horizontal:left;mso-position-horizontal-relative:margin;mso-position-vertical:absolute;mso-position-vertical-relative:text;mso-width-percent:0;mso-height-percent:0;mso-width-relative:margin;mso-height-relative:margin;v-text-anchor:middle" coordsize="2588260,1026795" o:spt="100" o:gfxdata="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" adj="-11796480,,5400" path="m171136,l2417124,r171136,171136l2588260,1026795r,l,1026795r,l,171136,171136,xe" fillcolor="white [3201]" strokecolor="#5b9bd5 [3208]" strokeweight="1pt">
+              <v:shape w14:anchorId="1246EA2D" id="Rectangle: Top Corners Snipped 16" o:spid="_x0000_s1039" style="position:absolute;margin-left:0;margin-top:134.05pt;width:203.8pt;height:80.85pt;z-index:-251658224;visibility:visible;mso-wrap-style:square;mso-width-percent:0;mso-height-percent:0;mso-wrap-distance-left:9pt;mso-wrap-distance-top:0;mso-wrap-distance-right:9pt;mso-wrap-distance-bottom:0;mso-position-horizontal:left;mso-position-horizontal-relative:margin;mso-position-vertical:absolute;mso-position-vertical-relative:text;mso-width-percent:0;mso-height-percent:0;mso-width-relative:margin;mso-height-relative:margin;v-text-anchor:middle" coordsize="2588260,1026795" o:spt="100" o:gfxdata="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" adj="-11796480,,5400" path="m171136,l2417124,r171136,171136l2588260,1026795r,l,1026795r,l,171136,171136,xe" fillcolor="white [3201]" strokecolor="#5b9bd5 [3208]" strokeweight="1pt">
                 <v:stroke joinstyle="miter"/>
                 <v:formulas/>
                 <v:path arrowok="t" o:connecttype="custom" o:connectlocs="171136,0;2417124,0;2588260,171136;2588260,1026795;2588260,1026795;0,1026795;0,1026795;0,171136;171136,0" o:connectangles="0,0,0,0,0,0,0,0,0" textboxrect="0,0,2588260,1026795"/>
@@ -2600,7 +2600,7 @@
           </mc:Choice>
           <mc:Fallback>
             <w:pict>
-              <v:shape w14:anchorId="0BB86D03" id="Rectangle: Top Corners Snipped 15" o:spid="_x0000_s1040" style="position:absolute;margin-left:0;margin-top:41.3pt;width:203.85pt;height:84.45pt;z-index:-251658226;visibility:visible;mso-wrap-style:square;mso-width-percent:0;mso-wrap-distance-left:9pt;mso-wrap-distance-top:0;mso-wrap-distance-right:9pt;mso-wrap-distance-bottom:0;mso-position-horizontal:left;mso-position-horizontal-relative:margin;mso-position-vertical:absolute;mso-position-vertical-relative:text;mso-width-percent:0;mso-width-relative:margin;v-text-anchor:middle" coordsize="2588821,1072515" o:spt="100" o:gfxdata="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" adj="-11796480,,5400" path="m178756,l2410065,r178756,178756l2588821,1072515r,l,1072515r,l,178756,178756,xe" fillcolor="white [3201]" strokecolor="#5b9bd5 [3208]" strokeweight="1pt">
+              <v:shape w14:anchorId="0BB86D03" id="Rectangle: Top Corners Snipped 15" o:spid="_x0000_s1040" style="position:absolute;margin-left:0;margin-top:41.3pt;width:203.85pt;height:84.45pt;z-index:-251658226;visibility:visible;mso-wrap-style:square;mso-width-percent:0;mso-wrap-distance-left:9pt;mso-wrap-distance-top:0;mso-wrap-distance-right:9pt;mso-wrap-distance-bottom:0;mso-position-horizontal:left;mso-position-horizontal-relative:margin;mso-position-vertical:absolute;mso-position-vertical-relative:text;mso-width-percent:0;mso-width-relative:margin;v-text-anchor:middle" coordsize="2588821,1072515" o:spt="100" o:gfxdata="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" adj="-11796480,,5400" path="m178756,l2410065,r178756,178756l2588821,1072515r,l,1072515r,l,178756,178756,xe" fillcolor="white [3201]" strokecolor="#5b9bd5 [3208]" strokeweight="1pt">
                 <v:stroke joinstyle="miter"/>
                 <v:formulas/>
                 <v:path arrowok="t" o:connecttype="custom" o:connectlocs="178756,0;2410065,0;2588821,178756;2588821,1072515;2588821,1072515;0,1072515;0,1072515;0,178756;178756,0" o:connectangles="0,0,0,0,0,0,0,0,0" textboxrect="0,0,2588821,1072515"/>
@@ -2774,7 +2774,7 @@
           </mc:Choice>
           <mc:Fallback>
             <w:pict>
-              <v:shape w14:anchorId="509D0922" id="Rectangle: Top Corners Snipped 14" o:spid="_x0000_s1041" style="position:absolute;margin-left:258.1pt;margin-top:40.35pt;width:209.1pt;height:84.15pt;z-index:-251658225;visibility:visible;mso-wrap-style:square;mso-width-percent:0;mso-height-percent:0;mso-wrap-distance-left:9pt;mso-wrap-distance-top:0;mso-wrap-distance-right:9pt;mso-wrap-distance-bottom:0;mso-position-horizontal:absolute;mso-position-horizontal-relative:margin;mso-position-vertical:absolute;mso-position-vertical-relative:text;mso-width-percent:0;mso-height-percent:0;mso-width-relative:margin;mso-height-relative:margin;v-text-anchor:middle" coordsize="2655322,1068771" o:spt="100" o:gfxdata="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" adj="-11796480,,5400" path="m178132,l2477190,r178132,178132l2655322,1068771r,l,1068771r,l,178132,178132,xe" fillcolor="white [3201]" strokecolor="#5b9bd5 [3208]" strokeweight="1pt">
+              <v:shape w14:anchorId="509D0922" id="Rectangle: Top Corners Snipped 14" o:spid="_x0000_s1041" style="position:absolute;margin-left:258.1pt;margin-top:40.35pt;width:209.1pt;height:84.15pt;z-index:-251658225;visibility:visible;mso-wrap-style:square;mso-width-percent:0;mso-height-percent:0;mso-wrap-distance-left:9pt;mso-wrap-distance-top:0;mso-wrap-distance-right:9pt;mso-wrap-distance-bottom:0;mso-position-horizontal:absolute;mso-position-horizontal-relative:margin;mso-position-vertical:absolute;mso-position-vertical-relative:text;mso-width-percent:0;mso-height-percent:0;mso-width-relative:margin;mso-height-relative:margin;v-text-anchor:middle" coordsize="2655322,1068771" o:spt="100" o:gfxdata="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" adj="-11796480,,5400" path="m178132,l2477190,r178132,178132l2655322,1068771r,l,1068771r,l,178132,178132,xe" fillcolor="white [3201]" strokecolor="#5b9bd5 [3208]" strokeweight="1pt">
                 <v:stroke joinstyle="miter"/>
                 <v:formulas/>
                 <v:path arrowok="t" o:connecttype="custom" o:connectlocs="178132,0;2477190,0;2655322,178132;2655322,1068771;2655322,1068771;0,1068771;0,1068771;0,178132;178132,0" o:connectangles="0,0,0,0,0,0,0,0,0" textboxrect="0,0,2655322,1068771"/>
@@ -3003,7 +3003,7 @@
           </mc:Choice>
           <mc:Fallback>
             <w:pict>
-              <v:shape w14:anchorId="05752B7C" id="_x0000_s1042" type="#_x0000_t202" style="position:absolute;margin-left:197.95pt;margin-top:452.7pt;width:249.15pt;height:49.25pt;z-index:-251658220;visibility:visible;mso-wrap-style:square;mso-width-percent:0;mso-height-percent:0;mso-wrap-distance-left:9pt;mso-wrap-distance-top:3.6pt;mso-wrap-distance-right:9pt;mso-wrap-distance-bottom:3.6pt;mso-position-horizontal:right;mso-position-horizontal-relative:margin;mso-position-vertical:absolute;mso-position-vertical-relative:page;mso-width-percent:0;mso-height-percent:0;mso-width-relative:margin;mso-height-relative:margin;v-text-anchor:top" o:gfxdata="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" fillcolor="white [3201]" strokecolor="#5b9bd5 [3208]" strokeweight="1pt">
+              <v:shape w14:anchorId="05752B7C" id="_x0000_s1042" type="#_x0000_t202" style="position:absolute;margin-left:197.95pt;margin-top:452.7pt;width:249.15pt;height:49.25pt;z-index:-251658220;visibility:visible;mso-wrap-style:square;mso-width-percent:0;mso-height-percent:0;mso-wrap-distance-left:9pt;mso-wrap-distance-top:3.6pt;mso-wrap-distance-right:9pt;mso-wrap-distance-bottom:3.6pt;mso-position-horizontal:right;mso-position-horizontal-relative:margin;mso-position-vertical:absolute;mso-position-vertical-relative:page;mso-width-percent:0;mso-height-percent:0;mso-width-relative:margin;mso-height-relative:margin;v-text-anchor:top" o:gfxdata="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" fillcolor="white [3201]" strokecolor="#5b9bd5 [3208]" strokeweight="1pt">
                 <v:textbox>
                   <w:txbxContent>
                     <w:p>
@@ -3113,10 +3113,1803 @@
         <w:br w:type="page"/>
       </w:r>
     </w:p>
+    <w:p>
+      <w:r>
+        <w:rPr>
+          <w:noProof/>
+        </w:rPr>
+        <w:lastRenderedPageBreak/>
+        <mc:AlternateContent>
+          <mc:Choice Requires="wps">
+            <w:drawing>
+              <wp:inline distT="0" distB="0" distL="0" distR="0" wp14:anchorId="4255E1FA" wp14:editId="448AFA54">
+                <wp:extent cx="5733288" cy="923544"/>
+                <wp:effectExtent l="0" t="0" r="20320" b="10160"/>
+                <wp:docPr id="9" name="Rectangle: Diagonal Corners Rounded 9"/>
+                <wp:cNvGraphicFramePr/>
+                <a:graphic xmlns:a="http://schemas.openxmlformats.org/drawingml/2006/main">
+                  <a:graphicData uri="http://schemas.microsoft.com/office/word/2010/wordprocessingShape">
+                    <wps:wsp>
+                      <wps:cNvSpPr/>
+                      <wps:spPr>
+                        <a:xfrm>
+                          <a:off x="0" y="0"/>
+                          <a:ext cx="5733288" cy="923544"/>
+                        </a:xfrm>
+                        <a:prstGeom prst="round2DiagRect">
+                          <a:avLst>
+                            <a:gd name="adj1" fmla="val 50000"/>
+                            <a:gd name="adj2" fmla="val 0"/>
+                          </a:avLst>
+                        </a:prstGeom>
+                        <a:solidFill>
+                          <a:srgbClr val="00B0F0"/>
+                        </a:solidFill>
+                        <a:ln w="12700" cap="flat" cmpd="sng" algn="ctr">
+                          <a:solidFill>
+                            <a:srgbClr val="70AD47">
+                              <a:shade val="50000"/>
+                            </a:srgbClr>
+                          </a:solidFill>
+                          <a:prstDash val="solid"/>
+                          <a:miter lim="800000"/>
+                        </a:ln>
+                        <a:effectLst/>
+                      </wps:spPr>
+                      <wps:txbx>
+                        <w:txbxContent>
+                          <w:p>
+                            <w:pPr>
+                              <w:jc w:val="center"/>
+                              <w:rPr>
+                                <w:color w:val="000000" w:themeColor="text1"/>
+                                <w:sz w:val="72"/>
+                                <w:szCs w:val="72"/>
+                                <w14:shadow w14:blurRad="38100" w14:dist="19050" w14:dir="2700000" w14:sx="100000" w14:sy="100000" w14:kx="0" w14:ky="0" w14:algn="tl">
+                                  <w14:schemeClr w14:val="dk1">
+                                    <w14:alpha w14:val="60000"/>
+                                  </w14:schemeClr>
+                                </w14:shadow>
+                                <w14:textOutline w14:w="0" w14:cap="flat" w14:cmpd="sng" w14:algn="ctr">
+                                  <w14:noFill/>
+                                  <w14:prstDash w14:val="solid"/>
+                                  <w14:round/>
+                                </w14:textOutline>
+                              </w:rPr>
+                            </w:pPr>
+                            <w:r>
+                              <w:rPr>
+                                <w:color w:val="000000" w:themeColor="text1"/>
+                                <w:sz w:val="72"/>
+                                <w:szCs w:val="72"/>
+                                <w14:shadow w14:blurRad="38100" w14:dist="19050" w14:dir="2700000" w14:sx="100000" w14:sy="100000" w14:kx="0" w14:ky="0" w14:algn="tl">
+                                  <w14:schemeClr w14:val="dk1">
+                                    <w14:alpha w14:val="60000"/>
+                                  </w14:schemeClr>
+                                </w14:shadow>
+                                <w14:textOutline w14:w="0" w14:cap="flat" w14:cmpd="sng" w14:algn="ctr">
+                                  <w14:noFill/>
+                                  <w14:prstDash w14:val="solid"/>
+                                  <w14:round/>
+                                </w14:textOutline>
+                              </w:rPr>
+                              <w:t>Animations</w:t>
+                            </w:r>
+                          </w:p>
+                        </w:txbxContent>
+                      </wps:txbx>
+                      <wps:bodyPr rot="0" spcFirstLastPara="0" vertOverflow="overflow" horzOverflow="overflow" vert="horz" wrap="square" lIns="91440" tIns="45720" rIns="91440" bIns="45720" numCol="1" spcCol="0" rtlCol="0" fromWordArt="0" anchor="ctr" anchorCtr="0" forceAA="0" compatLnSpc="1">
+                        <a:prstTxWarp prst="textNoShape">
+                          <a:avLst/>
+                        </a:prstTxWarp>
+                        <a:noAutofit/>
+                      </wps:bodyPr>
+                    </wps:wsp>
+                  </a:graphicData>
+                </a:graphic>
+              </wp:inline>
+            </w:drawing>
+          </mc:Choice>
+          <mc:Fallback>
+            <w:pict>
+              <v:shape w14:anchorId="4255E1FA" id="Rectangle: Diagonal Corners Rounded 9" o:spid="_x0000_s1043" style="width:451.45pt;height:72.7pt;visibility:visible;mso-wrap-style:square;mso-left-percent:-10001;mso-top-percent:-10001;mso-position-horizontal:absolute;mso-position-horizontal-relative:char;mso-position-vertical:absolute;mso-position-vertical-relative:line;mso-left-percent:-10001;mso-top-percent:-10001;v-text-anchor:middle" coordsize="5733288,923544" o:spt="100" o:gfxdata="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" adj="-11796480,,5400" path="m461772,l5733288,r,l5733288,461772v,255030,-206742,461772,-461772,461772l,923544r,l,461772c,206742,206742,,461772,xe" fillcolor="#00b0f0" strokecolor="#507e32" strokeweight="1pt">
+                <v:stroke joinstyle="miter"/>
+                <v:formulas/>
+                <v:path arrowok="t" o:connecttype="custom" o:connectlocs="461772,0;5733288,0;5733288,0;5733288,461772;5271516,923544;0,923544;0,923544;0,461772;461772,0" o:connectangles="0,0,0,0,0,0,0,0,0" textboxrect="0,0,5733288,923544"/>
+                <v:textbox>
+                  <w:txbxContent>
+                    <w:p>
+                      <w:pPr>
+                        <w:jc w:val="center"/>
+                        <w:rPr>
+                          <w:color w:val="000000" w:themeColor="text1"/>
+                          <w:sz w:val="72"/>
+                          <w:szCs w:val="72"/>
+                          <w14:shadow w14:blurRad="38100" w14:dist="19050" w14:dir="2700000" w14:sx="100000" w14:sy="100000" w14:kx="0" w14:ky="0" w14:algn="tl">
+                            <w14:schemeClr w14:val="dk1">
+                              <w14:alpha w14:val="60000"/>
+                            </w14:schemeClr>
+                          </w14:shadow>
+                          <w14:textOutline w14:w="0" w14:cap="flat" w14:cmpd="sng" w14:algn="ctr">
+                            <w14:noFill/>
+                            <w14:prstDash w14:val="solid"/>
+                            <w14:round/>
+                          </w14:textOutline>
+                        </w:rPr>
+                      </w:pPr>
+                      <w:r>
+                        <w:rPr>
+                          <w:color w:val="000000" w:themeColor="text1"/>
+                          <w:sz w:val="72"/>
+                          <w:szCs w:val="72"/>
+                          <w14:shadow w14:blurRad="38100" w14:dist="19050" w14:dir="2700000" w14:sx="100000" w14:sy="100000" w14:kx="0" w14:ky="0" w14:algn="tl">
+                            <w14:schemeClr w14:val="dk1">
+                              <w14:alpha w14:val="60000"/>
+                            </w14:schemeClr>
+                          </w14:shadow>
+                          <w14:textOutline w14:w="0" w14:cap="flat" w14:cmpd="sng" w14:algn="ctr">
+                            <w14:noFill/>
+                            <w14:prstDash w14:val="solid"/>
+                            <w14:round/>
+                          </w14:textOutline>
+                        </w:rPr>
+                        <w:t>Animations</w:t>
+                      </w:r>
+                    </w:p>
+                  </w:txbxContent>
+                </v:textbox>
+                <w10:anchorlock/>
+              </v:shape>
+            </w:pict>
+          </mc:Fallback>
+        </mc:AlternateContent>
+      </w:r>
+    </w:p>
+    <w:p>
+      <w:r>
+        <w:rPr>
+          <w:noProof/>
+        </w:rPr>
+        <mc:AlternateContent>
+          <mc:Choice Requires="wps">
+            <w:drawing>
+              <wp:inline distT="0" distB="0" distL="0" distR="0" wp14:anchorId="6DB46ADF" wp14:editId="0F0BEF99">
+                <wp:extent cx="5693410" cy="1181100"/>
+                <wp:effectExtent l="0" t="0" r="21590" b="19050"/>
+                <wp:docPr id="11" name="Text Box 2"/>
+                <wp:cNvGraphicFramePr>
+                  <a:graphicFrameLocks xmlns:a="http://schemas.openxmlformats.org/drawingml/2006/main"/>
+                </wp:cNvGraphicFramePr>
+                <a:graphic xmlns:a="http://schemas.openxmlformats.org/drawingml/2006/main">
+                  <a:graphicData uri="http://schemas.microsoft.com/office/word/2010/wordprocessingShape">
+                    <wps:wsp>
+                      <wps:cNvSpPr txBox="1">
+                        <a:spLocks noChangeArrowheads="1"/>
+                      </wps:cNvSpPr>
+                      <wps:spPr bwMode="auto">
+                        <a:xfrm>
+                          <a:off x="0" y="0"/>
+                          <a:ext cx="5693410" cy="1181100"/>
+                        </a:xfrm>
+                        <a:prstGeom prst="rect">
+                          <a:avLst/>
+                        </a:prstGeom>
+                        <a:ln>
+                          <a:headEnd/>
+                          <a:tailEnd/>
+                        </a:ln>
+                      </wps:spPr>
+                      <wps:style>
+                        <a:lnRef idx="2">
+                          <a:schemeClr val="accent5"/>
+                        </a:lnRef>
+                        <a:fillRef idx="1">
+                          <a:schemeClr val="lt1"/>
+                        </a:fillRef>
+                        <a:effectRef idx="0">
+                          <a:schemeClr val="accent5"/>
+                        </a:effectRef>
+                        <a:fontRef idx="minor">
+                          <a:schemeClr val="dk1"/>
+                        </a:fontRef>
+                      </wps:style>
+                      <wps:txbx>
+                        <w:txbxContent>
+                          <w:p>
+                            <w:r>
+                              <w:rPr>
+                                <w:b/>
+                              </w:rPr>
+                              <w:t>Animations</w:t>
+                            </w:r>
+                            <w:r>
+                              <w:t xml:space="preserve"> are what you see when you do a certain </w:t>
+                            </w:r>
+                            <w:r>
+                              <w:rPr>
+                                <w:b/>
+                              </w:rPr>
+                              <w:t>attack</w:t>
+                            </w:r>
+                            <w:r>
+                              <w:t xml:space="preserve"> or use a </w:t>
+                            </w:r>
+                            <w:r>
+                              <w:rPr>
+                                <w:b/>
+                              </w:rPr>
+                              <w:t>skill</w:t>
+                            </w:r>
+                            <w:r>
+                              <w:t xml:space="preserve"> in RPG maker MV. They range from </w:t>
+                            </w:r>
+                            <w:r>
+                              <w:rPr>
+                                <w:b/>
+                              </w:rPr>
+                              <w:t xml:space="preserve">balls of light to lasers </w:t>
+                            </w:r>
+                            <w:r>
+                              <w:t xml:space="preserve">to </w:t>
+                            </w:r>
+                            <w:r>
+                              <w:rPr>
+                                <w:b/>
+                              </w:rPr>
+                              <w:t>bullets</w:t>
+                            </w:r>
+                            <w:r>
+                              <w:t xml:space="preserve">. We will be creating an </w:t>
+                            </w:r>
+                            <w:r>
+                              <w:rPr>
+                                <w:b/>
+                              </w:rPr>
+                              <w:t>animation</w:t>
+                            </w:r>
+                            <w:r>
+                              <w:t xml:space="preserve"> using the </w:t>
+                            </w:r>
+                            <w:r>
+                              <w:rPr>
+                                <w:b/>
+                              </w:rPr>
+                              <w:t>animation tab</w:t>
+                            </w:r>
+                            <w:r>
+                              <w:t xml:space="preserve"> in the </w:t>
+                            </w:r>
+                            <w:r>
+                              <w:rPr>
+                                <w:b/>
+                              </w:rPr>
+                              <w:t>database</w:t>
+                            </w:r>
+                            <w:r>
+                              <w:t xml:space="preserve">. This will be a step by step tutorial on creating your own custom </w:t>
+                            </w:r>
+                            <w:r>
+                              <w:rPr>
+                                <w:b/>
+                              </w:rPr>
+                              <w:t>animation</w:t>
+                            </w:r>
+                            <w:r>
+                              <w:t xml:space="preserve">! These will be featured on any </w:t>
+                            </w:r>
+                            <w:r>
+                              <w:rPr>
+                                <w:b/>
+                              </w:rPr>
+                              <w:t>weapon</w:t>
+                            </w:r>
+                            <w:r>
+                              <w:t xml:space="preserve"> or even your </w:t>
+                            </w:r>
+                            <w:r>
+                              <w:rPr>
+                                <w:b/>
+                              </w:rPr>
+                              <w:t>fists</w:t>
+                            </w:r>
+                            <w:r>
+                              <w:t xml:space="preserve">. I will be showing you by using the </w:t>
+                            </w:r>
+                            <w:r>
+                              <w:rPr>
+                                <w:b/>
+                              </w:rPr>
+                              <w:t>animation images</w:t>
+                            </w:r>
+                            <w:r>
+                              <w:t xml:space="preserve"> already in </w:t>
+                            </w:r>
+                            <w:r>
+                              <w:rPr>
+                                <w:b/>
+                              </w:rPr>
+                              <w:t>game</w:t>
+                            </w:r>
+                            <w:r>
+                              <w:t xml:space="preserve">. You will be able to effectively create your own </w:t>
+                            </w:r>
+                            <w:r>
+                              <w:rPr>
+                                <w:b/>
+                              </w:rPr>
+                              <w:t>animations</w:t>
+                            </w:r>
+                            <w:r>
+                              <w:t xml:space="preserve"> with this tutorial.</w:t>
+                            </w:r>
+                          </w:p>
+                        </w:txbxContent>
+                      </wps:txbx>
+                      <wps:bodyPr rot="0" vert="horz" wrap="square" lIns="91440" tIns="45720" rIns="91440" bIns="45720" anchor="t" anchorCtr="0">
+                        <a:noAutofit/>
+                      </wps:bodyPr>
+                    </wps:wsp>
+                  </a:graphicData>
+                </a:graphic>
+              </wp:inline>
+            </w:drawing>
+          </mc:Choice>
+          <mc:Fallback>
+            <w:pict>
+              <v:shape w14:anchorId="6DB46ADF" id="Text Box 2" o:spid="_x0000_s1044" type="#_x0000_t202" style="width:448.3pt;height:93pt;visibility:visible;mso-wrap-style:square;mso-left-percent:-10001;mso-top-percent:-10001;mso-position-horizontal:absolute;mso-position-horizontal-relative:char;mso-position-vertical:absolute;mso-position-vertical-relative:line;mso-left-percent:-10001;mso-top-percent:-10001;v-text-anchor:top" o:gfxdata="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" fillcolor="white [3201]" strokecolor="#5b9bd5 [3208]" strokeweight="1pt">
+                <v:textbox>
+                  <w:txbxContent>
+                    <w:p>
+                      <w:r>
+                        <w:rPr>
+                          <w:b/>
+                        </w:rPr>
+                        <w:t>Animations</w:t>
+                      </w:r>
+                      <w:r>
+                        <w:t xml:space="preserve"> are what you see when you do a certain </w:t>
+                      </w:r>
+                      <w:r>
+                        <w:rPr>
+                          <w:b/>
+                        </w:rPr>
+                        <w:t>attack</w:t>
+                      </w:r>
+                      <w:r>
+                        <w:t xml:space="preserve"> or use a </w:t>
+                      </w:r>
+                      <w:r>
+                        <w:rPr>
+                          <w:b/>
+                        </w:rPr>
+                        <w:t>skill</w:t>
+                      </w:r>
+                      <w:r>
+                        <w:t xml:space="preserve"> in RPG maker MV. They range from </w:t>
+                      </w:r>
+                      <w:r>
+                        <w:rPr>
+                          <w:b/>
+                        </w:rPr>
+                        <w:t xml:space="preserve">balls of light to lasers </w:t>
+                      </w:r>
+                      <w:r>
+                        <w:t xml:space="preserve">to </w:t>
+                      </w:r>
+                      <w:r>
+                        <w:rPr>
+                          <w:b/>
+                        </w:rPr>
+                        <w:t>bullets</w:t>
+                      </w:r>
+                      <w:r>
+                        <w:t xml:space="preserve">. We will be creating an </w:t>
+                      </w:r>
+                      <w:r>
+                        <w:rPr>
+                          <w:b/>
+                        </w:rPr>
+                        <w:t>animation</w:t>
+                      </w:r>
+                      <w:r>
+                        <w:t xml:space="preserve"> using the </w:t>
+                      </w:r>
+                      <w:r>
+                        <w:rPr>
+                          <w:b/>
+                        </w:rPr>
+                        <w:t>animation tab</w:t>
+                      </w:r>
+                      <w:r>
+                        <w:t xml:space="preserve"> in the </w:t>
+                      </w:r>
+                      <w:r>
+                        <w:rPr>
+                          <w:b/>
+                        </w:rPr>
+                        <w:t>database</w:t>
+                      </w:r>
+                      <w:r>
+                        <w:t xml:space="preserve">. This will be a step by step tutorial on creating your own custom </w:t>
+                      </w:r>
+                      <w:r>
+                        <w:rPr>
+                          <w:b/>
+                        </w:rPr>
+                        <w:t>animation</w:t>
+                      </w:r>
+                      <w:r>
+                        <w:t xml:space="preserve">! These will be featured on any </w:t>
+                      </w:r>
+                      <w:r>
+                        <w:rPr>
+                          <w:b/>
+                        </w:rPr>
+                        <w:t>weapon</w:t>
+                      </w:r>
+                      <w:r>
+                        <w:t xml:space="preserve"> or even your </w:t>
+                      </w:r>
+                      <w:r>
+                        <w:rPr>
+                          <w:b/>
+                        </w:rPr>
+                        <w:t>fists</w:t>
+                      </w:r>
+                      <w:r>
+                        <w:t xml:space="preserve">. I will be showing you by using the </w:t>
+                      </w:r>
+                      <w:r>
+                        <w:rPr>
+                          <w:b/>
+                        </w:rPr>
+                        <w:t>animation images</w:t>
+                      </w:r>
+                      <w:r>
+                        <w:t xml:space="preserve"> already in </w:t>
+                      </w:r>
+                      <w:r>
+                        <w:rPr>
+                          <w:b/>
+                        </w:rPr>
+                        <w:t>game</w:t>
+                      </w:r>
+                      <w:r>
+                        <w:t xml:space="preserve">. You will be able to effectively create your own </w:t>
+                      </w:r>
+                      <w:r>
+                        <w:rPr>
+                          <w:b/>
+                        </w:rPr>
+                        <w:t>animations</w:t>
+                      </w:r>
+                      <w:r>
+                        <w:t xml:space="preserve"> with this tutorial.</w:t>
+                      </w:r>
+                    </w:p>
+                  </w:txbxContent>
+                </v:textbox>
+                <w10:anchorlock/>
+              </v:shape>
+            </w:pict>
+          </mc:Fallback>
+        </mc:AlternateContent>
+      </w:r>
+      <w:r>
+        <w:rPr>
+          <w:noProof/>
+        </w:rPr>
+        <w:drawing>
+          <wp:inline distT="0" distB="0" distL="0" distR="0" wp14:anchorId="37293E52" wp14:editId="4448928D">
+            <wp:extent cx="4771445" cy="2819400"/>
+            <wp:effectExtent l="0" t="0" r="0" b="0"/>
+            <wp:docPr id="40" name="Picture 40"/>
+            <wp:cNvGraphicFramePr>
+              <a:graphicFrameLocks xmlns:a="http://schemas.openxmlformats.org/drawingml/2006/main" noChangeAspect="1"/>
+            </wp:cNvGraphicFramePr>
+            <a:graphic xmlns:a="http://schemas.openxmlformats.org/drawingml/2006/main">
+              <a:graphicData uri="http://schemas.openxmlformats.org/drawingml/2006/picture">
+                <pic:pic xmlns:pic="http://schemas.openxmlformats.org/drawingml/2006/picture">
+                  <pic:nvPicPr>
+                    <pic:cNvPr id="40" name="Screenshot 2022-04-25 140908.png"/>
+                    <pic:cNvPicPr/>
+                  </pic:nvPicPr>
+                  <pic:blipFill>
+                    <a:blip r:embed="rId20" cstate="print">
+                      <a:extLst>
+                        <a:ext uri="{28A0092B-C50C-407E-A947-70E740481C1C}">
+                          <a14:useLocalDpi xmlns:a14="http://schemas.microsoft.com/office/drawing/2010/main" val="0"/>
+                        </a:ext>
+                      </a:extLst>
+                    </a:blip>
+                    <a:stretch>
+                      <a:fillRect/>
+                    </a:stretch>
+                  </pic:blipFill>
+                  <pic:spPr>
+                    <a:xfrm>
+                      <a:off x="0" y="0"/>
+                      <a:ext cx="4771445" cy="2819400"/>
+                    </a:xfrm>
+                    <a:prstGeom prst="rect">
+                      <a:avLst/>
+                    </a:prstGeom>
+                  </pic:spPr>
+                </pic:pic>
+              </a:graphicData>
+            </a:graphic>
+          </wp:inline>
+        </w:drawing>
+      </w:r>
+    </w:p>
+    <w:tbl>
+      <w:tblPr>
+        <w:tblStyle w:val="TableGrid"/>
+        <w:tblW w:w="0" w:type="auto"/>
+        <w:tblBorders>
+          <w:top w:val="none" w:sz="0" w:space="0" w:color="auto"/>
+          <w:left w:val="none" w:sz="0" w:space="0" w:color="auto"/>
+          <w:bottom w:val="none" w:sz="0" w:space="0" w:color="auto"/>
+          <w:right w:val="none" w:sz="0" w:space="0" w:color="auto"/>
+          <w:insideH w:val="none" w:sz="0" w:space="0" w:color="auto"/>
+          <w:insideV w:val="none" w:sz="0" w:space="0" w:color="auto"/>
+        </w:tblBorders>
+        <w:tblLook w:val="04A0" w:firstRow="1" w:lastRow="0" w:firstColumn="1" w:lastColumn="0" w:noHBand="0" w:noVBand="1"/>
+      </w:tblPr>
+      <w:tblGrid>
+        <w:gridCol w:w="4675"/>
+        <w:gridCol w:w="4675"/>
+      </w:tblGrid>
+      <w:tr>
+        <w:tc>
+          <w:tcPr>
+            <w:tcW w:w="4675" w:type="dxa"/>
+          </w:tcPr>
+          <w:p>
+            <w:r>
+              <w:rPr>
+                <w:noProof/>
+              </w:rPr>
+              <mc:AlternateContent>
+                <mc:Choice Requires="wps">
+                  <w:drawing>
+                    <wp:inline distT="0" distB="0" distL="0" distR="0" wp14:anchorId="22A8954E" wp14:editId="609A8618">
+                      <wp:extent cx="2794571" cy="2065105"/>
+                      <wp:effectExtent l="0" t="0" r="25400" b="11430"/>
+                      <wp:docPr id="31" name="Rectangle: Top Corners Snipped 31"/>
+                      <wp:cNvGraphicFramePr/>
+                      <a:graphic xmlns:a="http://schemas.openxmlformats.org/drawingml/2006/main">
+                        <a:graphicData uri="http://schemas.microsoft.com/office/word/2010/wordprocessingShape">
+                          <wps:wsp>
+                            <wps:cNvSpPr/>
+                            <wps:spPr>
+                              <a:xfrm>
+                                <a:off x="0" y="0"/>
+                                <a:ext cx="2794571" cy="2065105"/>
+                              </a:xfrm>
+                              <a:prstGeom prst="snip2SameRect">
+                                <a:avLst/>
+                              </a:prstGeom>
+                            </wps:spPr>
+                            <wps:style>
+                              <a:lnRef idx="2">
+                                <a:schemeClr val="accent5"/>
+                              </a:lnRef>
+                              <a:fillRef idx="1">
+                                <a:schemeClr val="lt1"/>
+                              </a:fillRef>
+                              <a:effectRef idx="0">
+                                <a:schemeClr val="accent5"/>
+                              </a:effectRef>
+                              <a:fontRef idx="minor">
+                                <a:schemeClr val="dk1"/>
+                              </a:fontRef>
+                            </wps:style>
+                            <wps:txbx>
+                              <w:txbxContent>
+                                <w:p>
+                                  <w:pPr>
+                                    <w:jc w:val="center"/>
+                                    <w:rPr>
+                                      <w:u w:val="single"/>
+                                    </w:rPr>
+                                  </w:pPr>
+                                  <w:r>
+                                    <w:rPr>
+                                      <w:color w:val="00B0F0"/>
+                                    </w:rPr>
+                                    <w:t xml:space="preserve">1.  </w:t>
+                                  </w:r>
+                                  <w:r>
+                                    <w:t xml:space="preserve">Start by clicking on your </w:t>
+                                  </w:r>
+                                  <w:r>
+                                    <w:rPr>
+                                      <w:b/>
+                                    </w:rPr>
+                                    <w:t>database</w:t>
+                                  </w:r>
+                                  <w:r>
+                                    <w:t xml:space="preserve">, then clicking on the </w:t>
+                                  </w:r>
+                                  <w:r>
+                                    <w:rPr>
+                                      <w:b/>
+                                    </w:rPr>
+                                    <w:t>animations tab</w:t>
+                                  </w:r>
+                                  <w:r>
+                                    <w:t xml:space="preserve">. Then proceed to click change </w:t>
+                                  </w:r>
+                                  <w:r>
+                                    <w:rPr>
+                                      <w:b/>
+                                    </w:rPr>
+                                    <w:t>maximum</w:t>
+                                  </w:r>
+                                  <w:r>
+                                    <w:t xml:space="preserve">, and add </w:t>
+                                  </w:r>
+                                  <w:r>
+                                    <w:rPr>
+                                      <w:u w:val="single"/>
+                                    </w:rPr>
+                                    <w:t>one</w:t>
+                                  </w:r>
+                                  <w:r>
+                                    <w:t xml:space="preserve"> to the count. Then </w:t>
+                                  </w:r>
+                                  <w:r>
+                                    <w:rPr>
+                                      <w:u w:val="single"/>
+                                    </w:rPr>
+                                    <w:t>scroll down</w:t>
+                                  </w:r>
+                                  <w:r>
+                                    <w:t xml:space="preserve"> to the bottom of your list and </w:t>
+                                  </w:r>
+                                  <w:r>
+                                    <w:rPr>
+                                      <w:u w:val="single"/>
+                                    </w:rPr>
+                                    <w:t>click</w:t>
+                                  </w:r>
+                                  <w:r>
+                                    <w:t xml:space="preserve"> your empty line. </w:t>
+                                  </w:r>
+                                  <w:r>
+                                    <w:rPr>
+                                      <w:u w:val="single"/>
+                                    </w:rPr>
+                                    <w:t>Name</w:t>
+                                  </w:r>
+                                  <w:r>
+                                    <w:t xml:space="preserve"> your </w:t>
+                                  </w:r>
+                                  <w:r>
+                                    <w:rPr>
+                                      <w:b/>
+                                    </w:rPr>
+                                    <w:t>animation</w:t>
+                                  </w:r>
+                                  <w:r>
+                                    <w:t xml:space="preserve"> and </w:t>
+                                  </w:r>
+                                  <w:r>
+                                    <w:rPr>
+                                      <w:u w:val="single"/>
+                                    </w:rPr>
+                                    <w:t>import</w:t>
+                                  </w:r>
+                                  <w:r>
+                                    <w:t xml:space="preserve"> </w:t>
+                                  </w:r>
+                                  <w:r>
+                                    <w:rPr>
+                                      <w:b/>
+                                    </w:rPr>
+                                    <w:t>Laser 2</w:t>
+                                  </w:r>
+                                  <w:r>
+                                    <w:t xml:space="preserve">, make sure to </w:t>
+                                  </w:r>
+                                  <w:r>
+                                    <w:rPr>
+                                      <w:u w:val="single"/>
+                                    </w:rPr>
+                                    <w:t>change the hue to 168</w:t>
+                                  </w:r>
+                                  <w:r>
+                                    <w:t xml:space="preserve">. Then </w:t>
+                                  </w:r>
+                                  <w:r>
+                                    <w:rPr>
+                                      <w:u w:val="single"/>
+                                    </w:rPr>
+                                    <w:t xml:space="preserve">import </w:t>
+                                  </w:r>
+                                  <w:r>
+                                    <w:rPr>
+                                      <w:b/>
+                                      <w:u w:val="single"/>
+                                    </w:rPr>
+                                    <w:t>light 2</w:t>
+                                  </w:r>
+                                  <w:r>
+                                    <w:t xml:space="preserve"> and </w:t>
+                                  </w:r>
+                                  <w:r>
+                                    <w:rPr>
+                                      <w:u w:val="single"/>
+                                    </w:rPr>
+                                    <w:t>change the hue to 150.</w:t>
+                                  </w:r>
+                                </w:p>
+                              </w:txbxContent>
+                            </wps:txbx>
+                            <wps:bodyPr rot="0" spcFirstLastPara="0" vertOverflow="overflow" horzOverflow="overflow" vert="horz" wrap="square" lIns="91440" tIns="45720" rIns="91440" bIns="45720" numCol="1" spcCol="0" rtlCol="0" fromWordArt="0" anchor="ctr" anchorCtr="0" forceAA="0" compatLnSpc="1">
+                              <a:prstTxWarp prst="textNoShape">
+                                <a:avLst/>
+                              </a:prstTxWarp>
+                              <a:noAutofit/>
+                            </wps:bodyPr>
+                          </wps:wsp>
+                        </a:graphicData>
+                      </a:graphic>
+                    </wp:inline>
+                  </w:drawing>
+                </mc:Choice>
+                <mc:Fallback>
+                  <w:pict>
+                    <v:shape w14:anchorId="22A8954E" id="Rectangle: Top Corners Snipped 31" o:spid="_x0000_s1045" style="width:220.05pt;height:162.6pt;visibility:visible;mso-wrap-style:square;mso-left-percent:-10001;mso-top-percent:-10001;mso-position-horizontal:absolute;mso-position-horizontal-relative:char;mso-position-vertical:absolute;mso-position-vertical-relative:line;mso-left-percent:-10001;mso-top-percent:-10001;v-text-anchor:middle" coordsize="2794571,2065105" o:spt="100" o:gfxdata="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" adj="-11796480,,5400" path="m344191,l2450380,r344191,344191l2794571,2065105r,l,2065105r,l,344191,344191,xe" fillcolor="white [3201]" strokecolor="#5b9bd5 [3208]" strokeweight="1pt">
+                      <v:stroke joinstyle="miter"/>
+                      <v:formulas/>
+                      <v:path arrowok="t" o:connecttype="custom" o:connectlocs="344191,0;2450380,0;2794571,344191;2794571,2065105;2794571,2065105;0,2065105;0,2065105;0,344191;344191,0" o:connectangles="0,0,0,0,0,0,0,0,0" textboxrect="0,0,2794571,2065105"/>
+                      <v:textbox>
+                        <w:txbxContent>
+                          <w:p>
+                            <w:pPr>
+                              <w:jc w:val="center"/>
+                              <w:rPr>
+                                <w:u w:val="single"/>
+                              </w:rPr>
+                            </w:pPr>
+                            <w:r>
+                              <w:rPr>
+                                <w:color w:val="00B0F0"/>
+                              </w:rPr>
+                              <w:t xml:space="preserve">1.  </w:t>
+                            </w:r>
+                            <w:r>
+                              <w:t xml:space="preserve">Start by clicking on your </w:t>
+                            </w:r>
+                            <w:r>
+                              <w:rPr>
+                                <w:b/>
+                              </w:rPr>
+                              <w:t>database</w:t>
+                            </w:r>
+                            <w:r>
+                              <w:t xml:space="preserve">, then clicking on the </w:t>
+                            </w:r>
+                            <w:r>
+                              <w:rPr>
+                                <w:b/>
+                              </w:rPr>
+                              <w:t>animations tab</w:t>
+                            </w:r>
+                            <w:r>
+                              <w:t xml:space="preserve">. Then proceed to click change </w:t>
+                            </w:r>
+                            <w:r>
+                              <w:rPr>
+                                <w:b/>
+                              </w:rPr>
+                              <w:t>maximum</w:t>
+                            </w:r>
+                            <w:r>
+                              <w:t xml:space="preserve">, and add </w:t>
+                            </w:r>
+                            <w:r>
+                              <w:rPr>
+                                <w:u w:val="single"/>
+                              </w:rPr>
+                              <w:t>one</w:t>
+                            </w:r>
+                            <w:r>
+                              <w:t xml:space="preserve"> to the count. Then </w:t>
+                            </w:r>
+                            <w:r>
+                              <w:rPr>
+                                <w:u w:val="single"/>
+                              </w:rPr>
+                              <w:t>scroll down</w:t>
+                            </w:r>
+                            <w:r>
+                              <w:t xml:space="preserve"> to the bottom of your list and </w:t>
+                            </w:r>
+                            <w:r>
+                              <w:rPr>
+                                <w:u w:val="single"/>
+                              </w:rPr>
+                              <w:t>click</w:t>
+                            </w:r>
+                            <w:r>
+                              <w:t xml:space="preserve"> your empty line. </w:t>
+                            </w:r>
+                            <w:r>
+                              <w:rPr>
+                                <w:u w:val="single"/>
+                              </w:rPr>
+                              <w:t>Name</w:t>
+                            </w:r>
+                            <w:r>
+                              <w:t xml:space="preserve"> your </w:t>
+                            </w:r>
+                            <w:r>
+                              <w:rPr>
+                                <w:b/>
+                              </w:rPr>
+                              <w:t>animation</w:t>
+                            </w:r>
+                            <w:r>
+                              <w:t xml:space="preserve"> and </w:t>
+                            </w:r>
+                            <w:r>
+                              <w:rPr>
+                                <w:u w:val="single"/>
+                              </w:rPr>
+                              <w:t>import</w:t>
+                            </w:r>
+                            <w:r>
+                              <w:t xml:space="preserve"> </w:t>
+                            </w:r>
+                            <w:r>
+                              <w:rPr>
+                                <w:b/>
+                              </w:rPr>
+                              <w:t>Laser 2</w:t>
+                            </w:r>
+                            <w:r>
+                              <w:t xml:space="preserve">, make sure to </w:t>
+                            </w:r>
+                            <w:r>
+                              <w:rPr>
+                                <w:u w:val="single"/>
+                              </w:rPr>
+                              <w:t>change the hue to 168</w:t>
+                            </w:r>
+                            <w:r>
+                              <w:t xml:space="preserve">. Then </w:t>
+                            </w:r>
+                            <w:r>
+                              <w:rPr>
+                                <w:u w:val="single"/>
+                              </w:rPr>
+                              <w:t xml:space="preserve">import </w:t>
+                            </w:r>
+                            <w:r>
+                              <w:rPr>
+                                <w:b/>
+                                <w:u w:val="single"/>
+                              </w:rPr>
+                              <w:t>light 2</w:t>
+                            </w:r>
+                            <w:r>
+                              <w:t xml:space="preserve"> and </w:t>
+                            </w:r>
+                            <w:r>
+                              <w:rPr>
+                                <w:u w:val="single"/>
+                              </w:rPr>
+                              <w:t>change the hue to 150.</w:t>
+                            </w:r>
+                          </w:p>
+                        </w:txbxContent>
+                      </v:textbox>
+                      <w10:anchorlock/>
+                    </v:shape>
+                  </w:pict>
+                </mc:Fallback>
+              </mc:AlternateContent>
+            </w:r>
+          </w:p>
+        </w:tc>
+        <w:tc>
+          <w:tcPr>
+            <w:tcW w:w="4675" w:type="dxa"/>
+          </w:tcPr>
+          <w:p>
+            <w:r>
+              <w:rPr>
+                <w:noProof/>
+              </w:rPr>
+              <mc:AlternateContent>
+                <mc:Choice Requires="wps">
+                  <w:drawing>
+                    <wp:anchor distT="0" distB="0" distL="114300" distR="114300" simplePos="0" relativeHeight="251674657" behindDoc="0" locked="0" layoutInCell="1" allowOverlap="1" wp14:anchorId="7D03C81D" wp14:editId="06027800">
+                      <wp:simplePos x="0" y="0"/>
+                      <wp:positionH relativeFrom="margin">
+                        <wp:posOffset>-47425</wp:posOffset>
+                      </wp:positionH>
+                      <wp:positionV relativeFrom="paragraph">
+                        <wp:posOffset>1810135</wp:posOffset>
+                      </wp:positionV>
+                      <wp:extent cx="2873829" cy="1263722"/>
+                      <wp:effectExtent l="0" t="0" r="22225" b="12700"/>
+                      <wp:wrapNone/>
+                      <wp:docPr id="42" name="Rectangle: Top Corners Snipped 42"/>
+                      <wp:cNvGraphicFramePr/>
+                      <a:graphic xmlns:a="http://schemas.openxmlformats.org/drawingml/2006/main">
+                        <a:graphicData uri="http://schemas.microsoft.com/office/word/2010/wordprocessingShape">
+                          <wps:wsp>
+                            <wps:cNvSpPr/>
+                            <wps:spPr>
+                              <a:xfrm>
+                                <a:off x="0" y="0"/>
+                                <a:ext cx="2873829" cy="1263722"/>
+                              </a:xfrm>
+                              <a:prstGeom prst="snip2SameRect">
+                                <a:avLst/>
+                              </a:prstGeom>
+                              <a:ln/>
+                            </wps:spPr>
+                            <wps:style>
+                              <a:lnRef idx="2">
+                                <a:schemeClr val="accent5"/>
+                              </a:lnRef>
+                              <a:fillRef idx="1">
+                                <a:schemeClr val="lt1"/>
+                              </a:fillRef>
+                              <a:effectRef idx="0">
+                                <a:schemeClr val="accent5"/>
+                              </a:effectRef>
+                              <a:fontRef idx="minor">
+                                <a:schemeClr val="dk1"/>
+                              </a:fontRef>
+                            </wps:style>
+                            <wps:txbx>
+                              <w:txbxContent>
+                                <w:p>
+                                  <w:pPr>
+                                    <w:jc w:val="center"/>
+                                    <w:rPr>
+                                      <w:rFonts w:asciiTheme="majorHAnsi" w:hAnsiTheme="majorHAnsi" w:cstheme="majorHAnsi"/>
+                                      <w:sz w:val="23"/>
+                                      <w:szCs w:val="23"/>
+                                    </w:rPr>
+                                  </w:pPr>
+                                  <w:r>
+                                    <w:rPr>
+                                      <w:rFonts w:asciiTheme="majorHAnsi" w:hAnsiTheme="majorHAnsi" w:cstheme="majorHAnsi"/>
+                                      <w:color w:val="00B0F0"/>
+                                      <w:sz w:val="23"/>
+                                      <w:szCs w:val="23"/>
+                                    </w:rPr>
+                                    <w:t xml:space="preserve">3. </w:t>
+                                  </w:r>
+                                  <w:r>
+                                    <w:rPr>
+                                      <w:rFonts w:asciiTheme="majorHAnsi" w:hAnsiTheme="majorHAnsi" w:cstheme="majorHAnsi"/>
+                                      <w:sz w:val="23"/>
+                                      <w:szCs w:val="23"/>
+                                    </w:rPr>
+                                    <w:t>Start up your game and mess with the font through text events and dialog.</w:t>
+                                  </w:r>
+                                </w:p>
+                              </w:txbxContent>
+                            </wps:txbx>
+                            <wps:bodyPr rot="0" spcFirstLastPara="0" vertOverflow="overflow" horzOverflow="overflow" vert="horz" wrap="square" lIns="91440" tIns="45720" rIns="91440" bIns="45720" numCol="1" spcCol="0" rtlCol="0" fromWordArt="0" anchor="ctr" anchorCtr="0" forceAA="0" compatLnSpc="1">
+                              <a:prstTxWarp prst="textNoShape">
+                                <a:avLst/>
+                              </a:prstTxWarp>
+                              <a:noAutofit/>
+                            </wps:bodyPr>
+                          </wps:wsp>
+                        </a:graphicData>
+                      </a:graphic>
+                      <wp14:sizeRelH relativeFrom="margin">
+                        <wp14:pctWidth>0</wp14:pctWidth>
+                      </wp14:sizeRelH>
+                      <wp14:sizeRelV relativeFrom="margin">
+                        <wp14:pctHeight>0</wp14:pctHeight>
+                      </wp14:sizeRelV>
+                    </wp:anchor>
+                  </w:drawing>
+                </mc:Choice>
+                <mc:Fallback>
+                  <w:pict>
+                    <v:shape w14:anchorId="7D03C81D" id="Rectangle: Top Corners Snipped 42" o:spid="_x0000_s1046" style="position:absolute;margin-left:-3.75pt;margin-top:142.55pt;width:226.3pt;height:99.5pt;z-index:251674657;visibility:visible;mso-wrap-style:square;mso-width-percent:0;mso-height-percent:0;mso-wrap-distance-left:9pt;mso-wrap-distance-top:0;mso-wrap-distance-right:9pt;mso-wrap-distance-bottom:0;mso-position-horizontal:absolute;mso-position-horizontal-relative:margin;mso-position-vertical:absolute;mso-position-vertical-relative:text;mso-width-percent:0;mso-height-percent:0;mso-width-relative:margin;mso-height-relative:margin;v-text-anchor:middle" coordsize="2873829,1263722" o:spt="100" o:gfxdata="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" adj="-11796480,,5400" path="m210625,l2663204,r210625,210625l2873829,1263722r,l,1263722r,l,210625,210625,xe" fillcolor="white [3201]" strokecolor="#5b9bd5 [3208]" strokeweight="1pt">
+                      <v:stroke joinstyle="miter"/>
+                      <v:formulas/>
+                      <v:path arrowok="t" o:connecttype="custom" o:connectlocs="210625,0;2663204,0;2873829,210625;2873829,1263722;2873829,1263722;0,1263722;0,1263722;0,210625;210625,0" o:connectangles="0,0,0,0,0,0,0,0,0" textboxrect="0,0,2873829,1263722"/>
+                      <v:textbox>
+                        <w:txbxContent>
+                          <w:p>
+                            <w:pPr>
+                              <w:jc w:val="center"/>
+                              <w:rPr>
+                                <w:rFonts w:asciiTheme="majorHAnsi" w:hAnsiTheme="majorHAnsi" w:cstheme="majorHAnsi"/>
+                                <w:sz w:val="23"/>
+                                <w:szCs w:val="23"/>
+                              </w:rPr>
+                            </w:pPr>
+                            <w:r>
+                              <w:rPr>
+                                <w:rFonts w:asciiTheme="majorHAnsi" w:hAnsiTheme="majorHAnsi" w:cstheme="majorHAnsi"/>
+                                <w:color w:val="00B0F0"/>
+                                <w:sz w:val="23"/>
+                                <w:szCs w:val="23"/>
+                              </w:rPr>
+                              <w:t xml:space="preserve">3. </w:t>
+                            </w:r>
+                            <w:r>
+                              <w:rPr>
+                                <w:rFonts w:asciiTheme="majorHAnsi" w:hAnsiTheme="majorHAnsi" w:cstheme="majorHAnsi"/>
+                                <w:sz w:val="23"/>
+                                <w:szCs w:val="23"/>
+                              </w:rPr>
+                              <w:t>Start up your game and mess with the font through text events and dialog.</w:t>
+                            </w:r>
+                          </w:p>
+                        </w:txbxContent>
+                      </v:textbox>
+                      <w10:wrap anchorx="margin"/>
+                    </v:shape>
+                  </w:pict>
+                </mc:Fallback>
+              </mc:AlternateContent>
+            </w:r>
+            <w:r>
+              <w:rPr>
+                <w:noProof/>
+              </w:rPr>
+              <mc:AlternateContent>
+                <mc:Choice Requires="wps">
+                  <w:drawing>
+                    <wp:inline distT="0" distB="0" distL="0" distR="0" wp14:anchorId="64E37345" wp14:editId="4DE84F5E">
+                      <wp:extent cx="2804845" cy="1695236"/>
+                      <wp:effectExtent l="0" t="0" r="14605" b="19685"/>
+                      <wp:docPr id="12" name="Rectangle: Top Corners Snipped 12"/>
+                      <wp:cNvGraphicFramePr/>
+                      <a:graphic xmlns:a="http://schemas.openxmlformats.org/drawingml/2006/main">
+                        <a:graphicData uri="http://schemas.microsoft.com/office/word/2010/wordprocessingShape">
+                          <wps:wsp>
+                            <wps:cNvSpPr/>
+                            <wps:spPr>
+                              <a:xfrm>
+                                <a:off x="0" y="0"/>
+                                <a:ext cx="2804845" cy="1695236"/>
+                              </a:xfrm>
+                              <a:prstGeom prst="snip2SameRect">
+                                <a:avLst/>
+                              </a:prstGeom>
+                              <a:ln/>
+                            </wps:spPr>
+                            <wps:style>
+                              <a:lnRef idx="2">
+                                <a:schemeClr val="accent5"/>
+                              </a:lnRef>
+                              <a:fillRef idx="1">
+                                <a:schemeClr val="lt1"/>
+                              </a:fillRef>
+                              <a:effectRef idx="0">
+                                <a:schemeClr val="accent5"/>
+                              </a:effectRef>
+                              <a:fontRef idx="minor">
+                                <a:schemeClr val="dk1"/>
+                              </a:fontRef>
+                            </wps:style>
+                            <wps:txbx>
+                              <w:txbxContent>
+                                <w:p>
+                                  <w:pPr>
+                                    <w:jc w:val="center"/>
+                                  </w:pPr>
+                                  <w:r>
+                                    <w:rPr>
+                                      <w:color w:val="00B0F0"/>
+                                    </w:rPr>
+                                    <w:t xml:space="preserve">2. </w:t>
+                                  </w:r>
+                                  <w:r>
+                                    <w:t xml:space="preserve">Start the next step by </w:t>
+                                  </w:r>
+                                  <w:r>
+                                    <w:rPr>
+                                      <w:u w:val="single"/>
+                                    </w:rPr>
+                                    <w:t>changing</w:t>
+                                  </w:r>
+                                  <w:r>
+                                    <w:t xml:space="preserve"> your </w:t>
+                                  </w:r>
+                                  <w:r>
+                                    <w:rPr>
+                                      <w:b/>
+                                    </w:rPr>
+                                    <w:t>max frames</w:t>
+                                  </w:r>
+                                  <w:r>
+                                    <w:t xml:space="preserve"> to </w:t>
+                                  </w:r>
+                                  <w:r>
+                                    <w:rPr>
+                                      <w:u w:val="single"/>
+                                    </w:rPr>
+                                    <w:t>20</w:t>
+                                  </w:r>
+                                  <w:r>
+                                    <w:t xml:space="preserve">. Then click the first </w:t>
+                                  </w:r>
+                                  <w:r>
+                                    <w:rPr>
+                                      <w:b/>
+                                    </w:rPr>
+                                    <w:t>laser image</w:t>
+                                  </w:r>
+                                  <w:r>
+                                    <w:t xml:space="preserve"> in the panel below </w:t>
+                                  </w:r>
+                                  <w:r>
+                                    <w:rPr>
+                                      <w:b/>
+                                    </w:rPr>
+                                    <w:t>Shrek</w:t>
+                                  </w:r>
+                                  <w:r>
+                                    <w:t xml:space="preserve"> to </w:t>
+                                  </w:r>
+                                  <w:r>
+                                    <w:rPr>
+                                      <w:u w:val="single"/>
+                                    </w:rPr>
+                                    <w:t>insert</w:t>
+                                  </w:r>
+                                  <w:r>
+                                    <w:t xml:space="preserve"> a piece of your </w:t>
+                                  </w:r>
+                                  <w:r>
+                                    <w:rPr>
+                                      <w:b/>
+                                    </w:rPr>
+                                    <w:t>animation</w:t>
+                                  </w:r>
+                                  <w:r>
+                                    <w:t xml:space="preserve">. Then </w:t>
+                                  </w:r>
+                                  <w:r>
+                                    <w:rPr>
+                                      <w:u w:val="single"/>
+                                    </w:rPr>
+                                    <w:t>right click</w:t>
+                                  </w:r>
+                                  <w:r>
+                                    <w:t xml:space="preserve"> </w:t>
+                                  </w:r>
+                                  <w:r>
+                                    <w:rPr>
+                                      <w:b/>
+                                    </w:rPr>
+                                    <w:t>Shrek</w:t>
+                                  </w:r>
+                                  <w:r>
+                                    <w:t xml:space="preserve"> to </w:t>
+                                  </w:r>
+                                  <w:r>
+                                    <w:rPr>
+                                      <w:u w:val="single"/>
+                                    </w:rPr>
+                                    <w:t>create</w:t>
+                                  </w:r>
+                                  <w:r>
+                                    <w:t xml:space="preserve"> </w:t>
+                                  </w:r>
+                                  <w:proofErr w:type="gramStart"/>
+                                  <w:r>
+                                    <w:t>a</w:t>
+                                  </w:r>
+                                  <w:proofErr w:type="gramEnd"/>
+                                  <w:r>
+                                    <w:t xml:space="preserve"> </w:t>
+                                  </w:r>
+                                  <w:r>
+                                    <w:rPr>
+                                      <w:b/>
+                                    </w:rPr>
+                                    <w:t>image</w:t>
+                                  </w:r>
+                                  <w:r>
+                                    <w:t xml:space="preserve">, then </w:t>
+                                  </w:r>
+                                  <w:r>
+                                    <w:rPr>
+                                      <w:u w:val="single"/>
+                                    </w:rPr>
+                                    <w:t>click</w:t>
+                                  </w:r>
+                                  <w:r>
+                                    <w:t xml:space="preserve"> new to </w:t>
+                                  </w:r>
+                                  <w:r>
+                                    <w:rPr>
+                                      <w:u w:val="single"/>
+                                    </w:rPr>
+                                    <w:t>insert</w:t>
+                                  </w:r>
+                                  <w:r>
+                                    <w:t xml:space="preserve"> the piece of </w:t>
+                                  </w:r>
+                                  <w:r>
+                                    <w:rPr>
+                                      <w:b/>
+                                    </w:rPr>
+                                    <w:t>animation</w:t>
+                                  </w:r>
+                                  <w:r>
+                                    <w:t>.</w:t>
+                                  </w:r>
+                                  <w:r>
+                                    <w:t xml:space="preserve"> Repeat this for the first </w:t>
+                                  </w:r>
+                                  <w:r>
+                                    <w:rPr>
+                                      <w:b/>
+                                    </w:rPr>
+                                    <w:t>animation</w:t>
+                                  </w:r>
+                                  <w:r>
+                                    <w:t xml:space="preserve"> until you are done </w:t>
+                                  </w:r>
+                                  <w:r>
+                                    <w:rPr>
+                                      <w:b/>
+                                    </w:rPr>
+                                    <w:t>laser 2</w:t>
+                                  </w:r>
+                                  <w:r>
+                                    <w:t>.</w:t>
+                                  </w:r>
+                                </w:p>
+                              </w:txbxContent>
+                            </wps:txbx>
+                            <wps:bodyPr rot="0" spcFirstLastPara="0" vertOverflow="overflow" horzOverflow="overflow" vert="horz" wrap="square" lIns="91440" tIns="45720" rIns="91440" bIns="45720" numCol="1" spcCol="0" rtlCol="0" fromWordArt="0" anchor="ctr" anchorCtr="0" forceAA="0" compatLnSpc="1">
+                              <a:prstTxWarp prst="textNoShape">
+                                <a:avLst/>
+                              </a:prstTxWarp>
+                              <a:noAutofit/>
+                            </wps:bodyPr>
+                          </wps:wsp>
+                        </a:graphicData>
+                      </a:graphic>
+                    </wp:inline>
+                  </w:drawing>
+                </mc:Choice>
+                <mc:Fallback>
+                  <w:pict>
+                    <v:shape w14:anchorId="64E37345" id="Rectangle: Top Corners Snipped 12" o:spid="_x0000_s1047" style="width:220.85pt;height:133.5pt;visibility:visible;mso-wrap-style:square;mso-left-percent:-10001;mso-top-percent:-10001;mso-position-horizontal:absolute;mso-position-horizontal-relative:char;mso-position-vertical:absolute;mso-position-vertical-relative:line;mso-left-percent:-10001;mso-top-percent:-10001;v-text-anchor:middle" coordsize="2804845,1695236" o:spt="100" o:gfxdata="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" adj="-11796480,,5400" path="m282545,l2522300,r282545,282545l2804845,1695236r,l,1695236r,l,282545,282545,xe" fillcolor="white [3201]" strokecolor="#5b9bd5 [3208]" strokeweight="1pt">
+                      <v:stroke joinstyle="miter"/>
+                      <v:formulas/>
+                      <v:path arrowok="t" o:connecttype="custom" o:connectlocs="282545,0;2522300,0;2804845,282545;2804845,1695236;2804845,1695236;0,1695236;0,1695236;0,282545;282545,0" o:connectangles="0,0,0,0,0,0,0,0,0" textboxrect="0,0,2804845,1695236"/>
+                      <v:textbox>
+                        <w:txbxContent>
+                          <w:p>
+                            <w:pPr>
+                              <w:jc w:val="center"/>
+                            </w:pPr>
+                            <w:r>
+                              <w:rPr>
+                                <w:color w:val="00B0F0"/>
+                              </w:rPr>
+                              <w:t xml:space="preserve">2. </w:t>
+                            </w:r>
+                            <w:r>
+                              <w:t xml:space="preserve">Start the next step by </w:t>
+                            </w:r>
+                            <w:r>
+                              <w:rPr>
+                                <w:u w:val="single"/>
+                              </w:rPr>
+                              <w:t>changing</w:t>
+                            </w:r>
+                            <w:r>
+                              <w:t xml:space="preserve"> your </w:t>
+                            </w:r>
+                            <w:r>
+                              <w:rPr>
+                                <w:b/>
+                              </w:rPr>
+                              <w:t>max frames</w:t>
+                            </w:r>
+                            <w:r>
+                              <w:t xml:space="preserve"> to </w:t>
+                            </w:r>
+                            <w:r>
+                              <w:rPr>
+                                <w:u w:val="single"/>
+                              </w:rPr>
+                              <w:t>20</w:t>
+                            </w:r>
+                            <w:r>
+                              <w:t xml:space="preserve">. Then click the first </w:t>
+                            </w:r>
+                            <w:r>
+                              <w:rPr>
+                                <w:b/>
+                              </w:rPr>
+                              <w:t>laser image</w:t>
+                            </w:r>
+                            <w:r>
+                              <w:t xml:space="preserve"> in the panel below </w:t>
+                            </w:r>
+                            <w:r>
+                              <w:rPr>
+                                <w:b/>
+                              </w:rPr>
+                              <w:t>Shrek</w:t>
+                            </w:r>
+                            <w:r>
+                              <w:t xml:space="preserve"> to </w:t>
+                            </w:r>
+                            <w:r>
+                              <w:rPr>
+                                <w:u w:val="single"/>
+                              </w:rPr>
+                              <w:t>insert</w:t>
+                            </w:r>
+                            <w:r>
+                              <w:t xml:space="preserve"> a piece of your </w:t>
+                            </w:r>
+                            <w:r>
+                              <w:rPr>
+                                <w:b/>
+                              </w:rPr>
+                              <w:t>animation</w:t>
+                            </w:r>
+                            <w:r>
+                              <w:t xml:space="preserve">. Then </w:t>
+                            </w:r>
+                            <w:r>
+                              <w:rPr>
+                                <w:u w:val="single"/>
+                              </w:rPr>
+                              <w:t>right click</w:t>
+                            </w:r>
+                            <w:r>
+                              <w:t xml:space="preserve"> </w:t>
+                            </w:r>
+                            <w:r>
+                              <w:rPr>
+                                <w:b/>
+                              </w:rPr>
+                              <w:t>Shrek</w:t>
+                            </w:r>
+                            <w:r>
+                              <w:t xml:space="preserve"> to </w:t>
+                            </w:r>
+                            <w:r>
+                              <w:rPr>
+                                <w:u w:val="single"/>
+                              </w:rPr>
+                              <w:t>create</w:t>
+                            </w:r>
+                            <w:r>
+                              <w:t xml:space="preserve"> </w:t>
+                            </w:r>
+                            <w:proofErr w:type="gramStart"/>
+                            <w:r>
+                              <w:t>a</w:t>
+                            </w:r>
+                            <w:proofErr w:type="gramEnd"/>
+                            <w:r>
+                              <w:t xml:space="preserve"> </w:t>
+                            </w:r>
+                            <w:r>
+                              <w:rPr>
+                                <w:b/>
+                              </w:rPr>
+                              <w:t>image</w:t>
+                            </w:r>
+                            <w:r>
+                              <w:t xml:space="preserve">, then </w:t>
+                            </w:r>
+                            <w:r>
+                              <w:rPr>
+                                <w:u w:val="single"/>
+                              </w:rPr>
+                              <w:t>click</w:t>
+                            </w:r>
+                            <w:r>
+                              <w:t xml:space="preserve"> new to </w:t>
+                            </w:r>
+                            <w:r>
+                              <w:rPr>
+                                <w:u w:val="single"/>
+                              </w:rPr>
+                              <w:t>insert</w:t>
+                            </w:r>
+                            <w:r>
+                              <w:t xml:space="preserve"> the piece of </w:t>
+                            </w:r>
+                            <w:r>
+                              <w:rPr>
+                                <w:b/>
+                              </w:rPr>
+                              <w:t>animation</w:t>
+                            </w:r>
+                            <w:r>
+                              <w:t>.</w:t>
+                            </w:r>
+                            <w:r>
+                              <w:t xml:space="preserve"> Repeat this for the first </w:t>
+                            </w:r>
+                            <w:r>
+                              <w:rPr>
+                                <w:b/>
+                              </w:rPr>
+                              <w:t>animation</w:t>
+                            </w:r>
+                            <w:r>
+                              <w:t xml:space="preserve"> until you are done </w:t>
+                            </w:r>
+                            <w:r>
+                              <w:rPr>
+                                <w:b/>
+                              </w:rPr>
+                              <w:t>laser 2</w:t>
+                            </w:r>
+                            <w:r>
+                              <w:t>.</w:t>
+                            </w:r>
+                          </w:p>
+                        </w:txbxContent>
+                      </v:textbox>
+                      <w10:anchorlock/>
+                    </v:shape>
+                  </w:pict>
+                </mc:Fallback>
+              </mc:AlternateContent>
+            </w:r>
+          </w:p>
+        </w:tc>
+        <w:bookmarkStart w:id="4" w:name="_GoBack"/>
+        <w:bookmarkEnd w:id="4"/>
+      </w:tr>
+      <w:tr>
+        <w:tc>
+          <w:tcPr>
+            <w:tcW w:w="4675" w:type="dxa"/>
+          </w:tcPr>
+          <w:p>
+            <w:pPr>
+              <w:rPr>
+                <w:noProof/>
+              </w:rPr>
+            </w:pPr>
+          </w:p>
+        </w:tc>
+        <w:tc>
+          <w:tcPr>
+            <w:tcW w:w="4675" w:type="dxa"/>
+          </w:tcPr>
+          <w:p>
+            <w:pPr>
+              <w:rPr>
+                <w:noProof/>
+              </w:rPr>
+            </w:pPr>
+          </w:p>
+        </w:tc>
+      </w:tr>
+    </w:tbl>
     <w:p/>
     <w:p>
-      <w:bookmarkStart w:id="4" w:name="_GoBack"/>
-      <w:bookmarkEnd w:id="4"/>
+      <w:r>
+        <w:rPr>
+          <w:noProof/>
+        </w:rPr>
+        <mc:AlternateContent>
+          <mc:Choice Requires="wps">
+            <w:drawing>
+              <wp:anchor distT="0" distB="0" distL="114300" distR="114300" simplePos="0" relativeHeight="251672609" behindDoc="1" locked="0" layoutInCell="1" allowOverlap="1" wp14:anchorId="005B2120" wp14:editId="2FD9EE62">
+                <wp:simplePos x="0" y="0"/>
+                <wp:positionH relativeFrom="margin">
+                  <wp:align>left</wp:align>
+                </wp:positionH>
+                <wp:positionV relativeFrom="paragraph">
+                  <wp:posOffset>6262370</wp:posOffset>
+                </wp:positionV>
+                <wp:extent cx="2560320" cy="1072896"/>
+                <wp:effectExtent l="0" t="0" r="11430" b="13335"/>
+                <wp:wrapNone/>
+                <wp:docPr id="39" name="Rectangle: Top Corners Snipped 39"/>
+                <wp:cNvGraphicFramePr/>
+                <a:graphic xmlns:a="http://schemas.openxmlformats.org/drawingml/2006/main">
+                  <a:graphicData uri="http://schemas.microsoft.com/office/word/2010/wordprocessingShape">
+                    <wps:wsp>
+                      <wps:cNvSpPr/>
+                      <wps:spPr>
+                        <a:xfrm>
+                          <a:off x="0" y="0"/>
+                          <a:ext cx="2560320" cy="1072896"/>
+                        </a:xfrm>
+                        <a:prstGeom prst="snip2SameRect">
+                          <a:avLst/>
+                        </a:prstGeom>
+                        <a:ln/>
+                      </wps:spPr>
+                      <wps:style>
+                        <a:lnRef idx="2">
+                          <a:schemeClr val="accent5"/>
+                        </a:lnRef>
+                        <a:fillRef idx="1">
+                          <a:schemeClr val="lt1"/>
+                        </a:fillRef>
+                        <a:effectRef idx="0">
+                          <a:schemeClr val="accent5"/>
+                        </a:effectRef>
+                        <a:fontRef idx="minor">
+                          <a:schemeClr val="dk1"/>
+                        </a:fontRef>
+                      </wps:style>
+                      <wps:txbx>
+                        <w:txbxContent>
+                          <w:p>
+                            <w:pPr>
+                              <w:jc w:val="center"/>
+                            </w:pPr>
+                            <w:r>
+                              <w:rPr>
+                                <w:color w:val="00B0F0"/>
+                              </w:rPr>
+                              <w:t xml:space="preserve">3. </w:t>
+                            </w:r>
+                            <w:r>
+                              <w:t>s</w:t>
+                            </w:r>
+                          </w:p>
+                        </w:txbxContent>
+                      </wps:txbx>
+                      <wps:bodyPr rot="0" spcFirstLastPara="0" vertOverflow="overflow" horzOverflow="overflow" vert="horz" wrap="square" lIns="91440" tIns="45720" rIns="91440" bIns="45720" numCol="1" spcCol="0" rtlCol="0" fromWordArt="0" anchor="ctr" anchorCtr="0" forceAA="0" compatLnSpc="1">
+                        <a:prstTxWarp prst="textNoShape">
+                          <a:avLst/>
+                        </a:prstTxWarp>
+                        <a:noAutofit/>
+                      </wps:bodyPr>
+                    </wps:wsp>
+                  </a:graphicData>
+                </a:graphic>
+              </wp:anchor>
+            </w:drawing>
+          </mc:Choice>
+          <mc:Fallback>
+            <w:pict>
+              <v:shape w14:anchorId="005B2120" id="Rectangle: Top Corners Snipped 39" o:spid="_x0000_s1048" style="position:absolute;margin-left:0;margin-top:493.1pt;width:201.6pt;height:84.5pt;z-index:-251643871;visibility:visible;mso-wrap-style:square;mso-wrap-distance-left:9pt;mso-wrap-distance-top:0;mso-wrap-distance-right:9pt;mso-wrap-distance-bottom:0;mso-position-horizontal:left;mso-position-horizontal-relative:margin;mso-position-vertical:absolute;mso-position-vertical-relative:text;v-text-anchor:middle" coordsize="2560320,1072896" o:spt="100" o:gfxdata="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" adj="-11796480,,5400" path="m178820,l2381500,r178820,178820l2560320,1072896r,l,1072896r,l,178820,178820,xe" fillcolor="white [3201]" strokecolor="#5b9bd5 [3208]" strokeweight="1pt">
+                <v:stroke joinstyle="miter"/>
+                <v:formulas/>
+                <v:path arrowok="t" o:connecttype="custom" o:connectlocs="178820,0;2381500,0;2560320,178820;2560320,1072896;2560320,1072896;0,1072896;0,1072896;0,178820;178820,0" o:connectangles="0,0,0,0,0,0,0,0,0" textboxrect="0,0,2560320,1072896"/>
+                <v:textbox>
+                  <w:txbxContent>
+                    <w:p>
+                      <w:pPr>
+                        <w:jc w:val="center"/>
+                      </w:pPr>
+                      <w:r>
+                        <w:rPr>
+                          <w:color w:val="00B0F0"/>
+                        </w:rPr>
+                        <w:t xml:space="preserve">3. </w:t>
+                      </w:r>
+                      <w:r>
+                        <w:t>s</w:t>
+                      </w:r>
+                    </w:p>
+                  </w:txbxContent>
+                </v:textbox>
+                <w10:wrap anchorx="margin"/>
+              </v:shape>
+            </w:pict>
+          </mc:Fallback>
+        </mc:AlternateContent>
+      </w:r>
+      <w:r>
+        <w:br w:type="page"/>
+      </w:r>
+    </w:p>
+    <w:p/>
+    <w:p/>
+    <w:p>
+      <w:r>
+        <w:rPr>
+          <w:noProof/>
+        </w:rPr>
+        <mc:AlternateContent>
+          <mc:Choice Requires="wps">
+            <w:drawing>
+              <wp:anchor distT="45720" distB="45720" distL="114300" distR="114300" simplePos="0" relativeHeight="251658251" behindDoc="1" locked="0" layoutInCell="1" allowOverlap="1" wp14:anchorId="39A3CDA0" wp14:editId="6F9A40FF">
+                <wp:simplePos x="0" y="0"/>
+                <wp:positionH relativeFrom="margin">
+                  <wp:align>right</wp:align>
+                </wp:positionH>
+                <wp:positionV relativeFrom="page">
+                  <wp:posOffset>5826960</wp:posOffset>
+                </wp:positionV>
+                <wp:extent cx="2734087" cy="342900"/>
+                <wp:effectExtent l="0" t="0" r="28575" b="19050"/>
+                <wp:wrapNone/>
+                <wp:docPr id="23" name="Text Box 2"/>
+                <wp:cNvGraphicFramePr>
+                  <a:graphicFrameLocks xmlns:a="http://schemas.openxmlformats.org/drawingml/2006/main"/>
+                </wp:cNvGraphicFramePr>
+                <a:graphic xmlns:a="http://schemas.openxmlformats.org/drawingml/2006/main">
+                  <a:graphicData uri="http://schemas.microsoft.com/office/word/2010/wordprocessingShape">
+                    <wps:wsp>
+                      <wps:cNvSpPr txBox="1">
+                        <a:spLocks noChangeArrowheads="1"/>
+                      </wps:cNvSpPr>
+                      <wps:spPr bwMode="auto">
+                        <a:xfrm>
+                          <a:off x="0" y="0"/>
+                          <a:ext cx="2734087" cy="342900"/>
+                        </a:xfrm>
+                        <a:prstGeom prst="rect">
+                          <a:avLst/>
+                        </a:prstGeom>
+                        <a:ln>
+                          <a:headEnd/>
+                          <a:tailEnd/>
+                        </a:ln>
+                      </wps:spPr>
+                      <wps:style>
+                        <a:lnRef idx="2">
+                          <a:schemeClr val="accent5"/>
+                        </a:lnRef>
+                        <a:fillRef idx="1">
+                          <a:schemeClr val="lt1"/>
+                        </a:fillRef>
+                        <a:effectRef idx="0">
+                          <a:schemeClr val="accent5"/>
+                        </a:effectRef>
+                        <a:fontRef idx="minor">
+                          <a:schemeClr val="dk1"/>
+                        </a:fontRef>
+                      </wps:style>
+                      <wps:txbx>
+                        <w:txbxContent>
+                          <w:p>
+                            <w:pPr>
+                              <w:jc w:val="center"/>
+                              <w:rPr>
+                                <w:rFonts w:asciiTheme="majorHAnsi" w:hAnsiTheme="majorHAnsi" w:cstheme="majorHAnsi"/>
+                                <w:sz w:val="23"/>
+                                <w:szCs w:val="23"/>
+                              </w:rPr>
+                            </w:pPr>
+                            <w:r>
+                              <w:rPr>
+                                <w:rFonts w:asciiTheme="majorHAnsi" w:hAnsiTheme="majorHAnsi" w:cstheme="majorHAnsi"/>
+                                <w:sz w:val="23"/>
+                                <w:szCs w:val="23"/>
+                              </w:rPr>
+                              <w:t>The “</w:t>
+                            </w:r>
+                            <w:r>
+                              <w:rPr>
+                                <w:rFonts w:asciiTheme="majorHAnsi" w:hAnsiTheme="majorHAnsi" w:cstheme="majorHAnsi"/>
+                                <w:i/>
+                                <w:sz w:val="23"/>
+                                <w:szCs w:val="23"/>
+                              </w:rPr>
+                              <w:t>faces</w:t>
+                            </w:r>
+                            <w:r>
+                              <w:rPr>
+                                <w:rFonts w:asciiTheme="majorHAnsi" w:hAnsiTheme="majorHAnsi" w:cstheme="majorHAnsi"/>
+                                <w:sz w:val="23"/>
+                                <w:szCs w:val="23"/>
+                              </w:rPr>
+                              <w:t xml:space="preserve">” the </w:t>
+                            </w:r>
+                            <w:r>
+                              <w:rPr>
+                                <w:rFonts w:asciiTheme="majorHAnsi" w:hAnsiTheme="majorHAnsi" w:cstheme="majorHAnsi"/>
+                                <w:b/>
+                                <w:sz w:val="23"/>
+                                <w:szCs w:val="23"/>
+                              </w:rPr>
+                              <w:t>game</w:t>
+                            </w:r>
+                            <w:r>
+                              <w:rPr>
+                                <w:rFonts w:asciiTheme="majorHAnsi" w:hAnsiTheme="majorHAnsi" w:cstheme="majorHAnsi"/>
+                                <w:sz w:val="23"/>
+                                <w:szCs w:val="23"/>
+                              </w:rPr>
+                              <w:t xml:space="preserve"> uses for dialog.</w:t>
+                            </w:r>
+                          </w:p>
+                        </w:txbxContent>
+                      </wps:txbx>
+                      <wps:bodyPr rot="0" vert="horz" wrap="square" lIns="91440" tIns="45720" rIns="91440" bIns="45720" anchor="t" anchorCtr="0">
+                        <a:noAutofit/>
+                      </wps:bodyPr>
+                    </wps:wsp>
+                  </a:graphicData>
+                </a:graphic>
+                <wp14:sizeRelH relativeFrom="margin">
+                  <wp14:pctWidth>0</wp14:pctWidth>
+                </wp14:sizeRelH>
+                <wp14:sizeRelV relativeFrom="margin">
+                  <wp14:pctHeight>0</wp14:pctHeight>
+                </wp14:sizeRelV>
+              </wp:anchor>
+            </w:drawing>
+          </mc:Choice>
+          <mc:Fallback>
+            <w:pict>
+              <v:shape w14:anchorId="39A3CDA0" id="_x0000_s1049" type="#_x0000_t202" style="position:absolute;margin-left:164.1pt;margin-top:458.8pt;width:215.3pt;height:27pt;z-index:-251658229;visibility:visible;mso-wrap-style:square;mso-width-percent:0;mso-height-percent:0;mso-wrap-distance-left:9pt;mso-wrap-distance-top:3.6pt;mso-wrap-distance-right:9pt;mso-wrap-distance-bottom:3.6pt;mso-position-horizontal:right;mso-position-horizontal-relative:margin;mso-position-vertical:absolute;mso-position-vertical-relative:page;mso-width-percent:0;mso-height-percent:0;mso-width-relative:margin;mso-height-relative:margin;v-text-anchor:top" o:gfxdata="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" fillcolor="white [3201]" strokecolor="#5b9bd5 [3208]" strokeweight="1pt">
+                <v:textbox>
+                  <w:txbxContent>
+                    <w:p>
+                      <w:pPr>
+                        <w:jc w:val="center"/>
+                        <w:rPr>
+                          <w:rFonts w:asciiTheme="majorHAnsi" w:hAnsiTheme="majorHAnsi" w:cstheme="majorHAnsi"/>
+                          <w:sz w:val="23"/>
+                          <w:szCs w:val="23"/>
+                        </w:rPr>
+                      </w:pPr>
+                      <w:r>
+                        <w:rPr>
+                          <w:rFonts w:asciiTheme="majorHAnsi" w:hAnsiTheme="majorHAnsi" w:cstheme="majorHAnsi"/>
+                          <w:sz w:val="23"/>
+                          <w:szCs w:val="23"/>
+                        </w:rPr>
+                        <w:t>The “</w:t>
+                      </w:r>
+                      <w:r>
+                        <w:rPr>
+                          <w:rFonts w:asciiTheme="majorHAnsi" w:hAnsiTheme="majorHAnsi" w:cstheme="majorHAnsi"/>
+                          <w:i/>
+                          <w:sz w:val="23"/>
+                          <w:szCs w:val="23"/>
+                        </w:rPr>
+                        <w:t>faces</w:t>
+                      </w:r>
+                      <w:r>
+                        <w:rPr>
+                          <w:rFonts w:asciiTheme="majorHAnsi" w:hAnsiTheme="majorHAnsi" w:cstheme="majorHAnsi"/>
+                          <w:sz w:val="23"/>
+                          <w:szCs w:val="23"/>
+                        </w:rPr>
+                        <w:t xml:space="preserve">” the </w:t>
+                      </w:r>
+                      <w:r>
+                        <w:rPr>
+                          <w:rFonts w:asciiTheme="majorHAnsi" w:hAnsiTheme="majorHAnsi" w:cstheme="majorHAnsi"/>
+                          <w:b/>
+                          <w:sz w:val="23"/>
+                          <w:szCs w:val="23"/>
+                        </w:rPr>
+                        <w:t>game</w:t>
+                      </w:r>
+                      <w:r>
+                        <w:rPr>
+                          <w:rFonts w:asciiTheme="majorHAnsi" w:hAnsiTheme="majorHAnsi" w:cstheme="majorHAnsi"/>
+                          <w:sz w:val="23"/>
+                          <w:szCs w:val="23"/>
+                        </w:rPr>
+                        <w:t xml:space="preserve"> uses for dialog.</w:t>
+                      </w:r>
+                    </w:p>
+                  </w:txbxContent>
+                </v:textbox>
+                <w10:wrap anchorx="margin" anchory="page"/>
+              </v:shape>
+            </w:pict>
+          </mc:Fallback>
+        </mc:AlternateContent>
+      </w:r>
       <w:r>
         <w:rPr>
           <w:noProof/>
@@ -3145,7 +4938,7 @@
                     <pic:cNvPicPr/>
                   </pic:nvPicPr>
                   <pic:blipFill>
-                    <a:blip r:embed="rId20">
+                    <a:blip r:embed="rId21">
                       <a:extLst>
                         <a:ext uri="{28A0092B-C50C-407E-A947-70E740481C1C}">
                           <a14:useLocalDpi xmlns:a14="http://schemas.microsoft.com/office/drawing/2010/main" val="0"/>
@@ -3184,7 +4977,7 @@
         <mc:AlternateContent>
           <mc:Choice Requires="wps">
             <w:drawing>
-              <wp:anchor distT="0" distB="0" distL="114300" distR="114300" simplePos="0" relativeHeight="251658241" behindDoc="1" locked="0" layoutInCell="1" allowOverlap="1" wp14:anchorId="60529E06" wp14:editId="10A2E8AD">
+              <wp:anchor distT="0" distB="0" distL="114300" distR="114300" simplePos="0" relativeHeight="251658241" behindDoc="1" locked="0" layoutInCell="1" allowOverlap="1" wp14:anchorId="60529E06" wp14:editId="2A792852">
                 <wp:simplePos x="0" y="0"/>
                 <wp:positionH relativeFrom="margin">
                   <wp:posOffset>3123210</wp:posOffset>
@@ -3297,7 +5090,7 @@
           </mc:Choice>
           <mc:Fallback>
             <w:pict>
-              <v:shape w14:anchorId="60529E06" id="Rectangle: Top Corners Snipped 4" o:spid="_x0000_s1043" style="position:absolute;margin-left:245.9pt;margin-top:153.3pt;width:219.75pt;height:95.05pt;z-index:-251658239;visibility:visible;mso-wrap-style:square;mso-width-percent:0;mso-height-percent:0;mso-wrap-distance-left:9pt;mso-wrap-distance-top:0;mso-wrap-distance-right:9pt;mso-wrap-distance-bottom:0;mso-position-horizontal:absolute;mso-position-horizontal-relative:margin;mso-position-vertical:absolute;mso-position-vertical-relative:text;mso-width-percent:0;mso-height-percent:0;mso-width-relative:margin;mso-height-relative:margin;v-text-anchor:middle" coordsize="2790825,1207011" o:spt="100" o:gfxdata="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" adj="-11796480,,5400" path="m201173,l2589652,r201173,201173l2790825,1207011r,l,1207011r,l,201173,201173,xe" fillcolor="white [3201]" strokecolor="#5b9bd5 [3208]" strokeweight="1pt">
+              <v:shape w14:anchorId="60529E06" id="Rectangle: Top Corners Snipped 4" o:spid="_x0000_s1050" style="position:absolute;margin-left:245.9pt;margin-top:153.3pt;width:219.75pt;height:95.05pt;z-index:-251658239;visibility:visible;mso-wrap-style:square;mso-width-percent:0;mso-height-percent:0;mso-wrap-distance-left:9pt;mso-wrap-distance-top:0;mso-wrap-distance-right:9pt;mso-wrap-distance-bottom:0;mso-position-horizontal:absolute;mso-position-horizontal-relative:margin;mso-position-vertical:absolute;mso-position-vertical-relative:text;mso-width-percent:0;mso-height-percent:0;mso-width-relative:margin;mso-height-relative:margin;v-text-anchor:middle" coordsize="2790825,1207011" o:spt="100" o:gfxdata="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" adj="-11796480,,5400" path="m201173,l2589652,r201173,201173l2790825,1207011r,l,1207011r,l,201173,201173,xe" fillcolor="white [3201]" strokecolor="#5b9bd5 [3208]" strokeweight="1pt">
                 <v:stroke joinstyle="miter"/>
                 <v:formulas/>
                 <v:path arrowok="t" o:connecttype="custom" o:connectlocs="201173,0;2589652,0;2790825,201173;2790825,1207011;2790825,1207011;0,1207011;0,1207011;0,201173;201173,0" o:connectangles="0,0,0,0,0,0,0,0,0" textboxrect="0,0,2790825,1207011"/>
@@ -3351,197 +5144,6 @@
                   </w:txbxContent>
                 </v:textbox>
                 <w10:wrap anchorx="margin"/>
-              </v:shape>
-            </w:pict>
-          </mc:Fallback>
-        </mc:AlternateContent>
-      </w:r>
-      <w:r>
-        <w:rPr>
-          <w:noProof/>
-        </w:rPr>
-        <mc:AlternateContent>
-          <mc:Choice Requires="wps">
-            <w:drawing>
-              <wp:anchor distT="45720" distB="45720" distL="114300" distR="114300" simplePos="0" relativeHeight="251658251" behindDoc="1" locked="0" layoutInCell="1" allowOverlap="1" wp14:anchorId="39A3CDA0" wp14:editId="689A4C57">
-                <wp:simplePos x="0" y="0"/>
-                <wp:positionH relativeFrom="margin">
-                  <wp:align>right</wp:align>
-                </wp:positionH>
-                <wp:positionV relativeFrom="page">
-                  <wp:posOffset>5475605</wp:posOffset>
-                </wp:positionV>
-                <wp:extent cx="2734087" cy="342900"/>
-                <wp:effectExtent l="0" t="0" r="28575" b="19050"/>
-                <wp:wrapNone/>
-                <wp:docPr id="23" name="Text Box 2"/>
-                <wp:cNvGraphicFramePr>
-                  <a:graphicFrameLocks xmlns:a="http://schemas.openxmlformats.org/drawingml/2006/main"/>
-                </wp:cNvGraphicFramePr>
-                <a:graphic xmlns:a="http://schemas.openxmlformats.org/drawingml/2006/main">
-                  <a:graphicData uri="http://schemas.microsoft.com/office/word/2010/wordprocessingShape">
-                    <wps:wsp>
-                      <wps:cNvSpPr txBox="1">
-                        <a:spLocks noChangeArrowheads="1"/>
-                      </wps:cNvSpPr>
-                      <wps:spPr bwMode="auto">
-                        <a:xfrm>
-                          <a:off x="0" y="0"/>
-                          <a:ext cx="2734087" cy="342900"/>
-                        </a:xfrm>
-                        <a:prstGeom prst="rect">
-                          <a:avLst/>
-                        </a:prstGeom>
-                        <a:ln>
-                          <a:headEnd/>
-                          <a:tailEnd/>
-                        </a:ln>
-                      </wps:spPr>
-                      <wps:style>
-                        <a:lnRef idx="2">
-                          <a:schemeClr val="accent5"/>
-                        </a:lnRef>
-                        <a:fillRef idx="1">
-                          <a:schemeClr val="lt1"/>
-                        </a:fillRef>
-                        <a:effectRef idx="0">
-                          <a:schemeClr val="accent5"/>
-                        </a:effectRef>
-                        <a:fontRef idx="minor">
-                          <a:schemeClr val="dk1"/>
-                        </a:fontRef>
-                      </wps:style>
-                      <wps:txbx>
-                        <w:txbxContent>
-                          <w:p>
-                            <w:pPr>
-                              <w:jc w:val="center"/>
-                              <w:rPr>
-                                <w:rFonts w:asciiTheme="majorHAnsi" w:hAnsiTheme="majorHAnsi" w:cstheme="majorHAnsi"/>
-                                <w:sz w:val="23"/>
-                                <w:szCs w:val="23"/>
-                              </w:rPr>
-                            </w:pPr>
-                            <w:r>
-                              <w:rPr>
-                                <w:rFonts w:asciiTheme="majorHAnsi" w:hAnsiTheme="majorHAnsi" w:cstheme="majorHAnsi"/>
-                                <w:sz w:val="23"/>
-                                <w:szCs w:val="23"/>
-                              </w:rPr>
-                              <w:t>The “</w:t>
-                            </w:r>
-                            <w:r>
-                              <w:rPr>
-                                <w:rFonts w:asciiTheme="majorHAnsi" w:hAnsiTheme="majorHAnsi" w:cstheme="majorHAnsi"/>
-                                <w:i/>
-                                <w:sz w:val="23"/>
-                                <w:szCs w:val="23"/>
-                              </w:rPr>
-                              <w:t>faces</w:t>
-                            </w:r>
-                            <w:r>
-                              <w:rPr>
-                                <w:rFonts w:asciiTheme="majorHAnsi" w:hAnsiTheme="majorHAnsi" w:cstheme="majorHAnsi"/>
-                                <w:sz w:val="23"/>
-                                <w:szCs w:val="23"/>
-                              </w:rPr>
-                              <w:t xml:space="preserve">” the </w:t>
-                            </w:r>
-                            <w:r>
-                              <w:rPr>
-                                <w:rFonts w:asciiTheme="majorHAnsi" w:hAnsiTheme="majorHAnsi" w:cstheme="majorHAnsi"/>
-                                <w:b/>
-                                <w:sz w:val="23"/>
-                                <w:szCs w:val="23"/>
-                              </w:rPr>
-                              <w:t>game</w:t>
-                            </w:r>
-                            <w:r>
-                              <w:rPr>
-                                <w:rFonts w:asciiTheme="majorHAnsi" w:hAnsiTheme="majorHAnsi" w:cstheme="majorHAnsi"/>
-                                <w:sz w:val="23"/>
-                                <w:szCs w:val="23"/>
-                              </w:rPr>
-                              <w:t xml:space="preserve"> uses for dialog.</w:t>
-                            </w:r>
-                          </w:p>
-                        </w:txbxContent>
-                      </wps:txbx>
-                      <wps:bodyPr rot="0" vert="horz" wrap="square" lIns="91440" tIns="45720" rIns="91440" bIns="45720" anchor="t" anchorCtr="0">
-                        <a:noAutofit/>
-                      </wps:bodyPr>
-                    </wps:wsp>
-                  </a:graphicData>
-                </a:graphic>
-                <wp14:sizeRelH relativeFrom="margin">
-                  <wp14:pctWidth>0</wp14:pctWidth>
-                </wp14:sizeRelH>
-                <wp14:sizeRelV relativeFrom="margin">
-                  <wp14:pctHeight>0</wp14:pctHeight>
-                </wp14:sizeRelV>
-              </wp:anchor>
-            </w:drawing>
-          </mc:Choice>
-          <mc:Fallback>
-            <w:pict>
-              <v:shape w14:anchorId="39A3CDA0" id="_x0000_s1044" type="#_x0000_t202" style="position:absolute;margin-left:164.1pt;margin-top:431.15pt;width:215.3pt;height:27pt;z-index:-251658229;visibility:visible;mso-wrap-style:square;mso-width-percent:0;mso-height-percent:0;mso-wrap-distance-left:9pt;mso-wrap-distance-top:3.6pt;mso-wrap-distance-right:9pt;mso-wrap-distance-bottom:3.6pt;mso-position-horizontal:right;mso-position-horizontal-relative:margin;mso-position-vertical:absolute;mso-position-vertical-relative:page;mso-width-percent:0;mso-height-percent:0;mso-width-relative:margin;mso-height-relative:margin;v-text-anchor:top" o:gfxdata="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" fillcolor="white [3201]" strokecolor="#5b9bd5 [3208]" strokeweight="1pt">
-                <v:textbox>
-                  <w:txbxContent>
-                    <w:p>
-                      <w:pPr>
-                        <w:jc w:val="center"/>
-                        <w:rPr>
-                          <w:rFonts w:asciiTheme="majorHAnsi" w:hAnsiTheme="majorHAnsi" w:cstheme="majorHAnsi"/>
-                          <w:sz w:val="23"/>
-                          <w:szCs w:val="23"/>
-                        </w:rPr>
-                      </w:pPr>
-                      <w:r>
-                        <w:rPr>
-                          <w:rFonts w:asciiTheme="majorHAnsi" w:hAnsiTheme="majorHAnsi" w:cstheme="majorHAnsi"/>
-                          <w:sz w:val="23"/>
-                          <w:szCs w:val="23"/>
-                        </w:rPr>
-                        <w:t>The “</w:t>
-                      </w:r>
-                      <w:r>
-                        <w:rPr>
-                          <w:rFonts w:asciiTheme="majorHAnsi" w:hAnsiTheme="majorHAnsi" w:cstheme="majorHAnsi"/>
-                          <w:i/>
-                          <w:sz w:val="23"/>
-                          <w:szCs w:val="23"/>
-                        </w:rPr>
-                        <w:t>faces</w:t>
-                      </w:r>
-                      <w:r>
-                        <w:rPr>
-                          <w:rFonts w:asciiTheme="majorHAnsi" w:hAnsiTheme="majorHAnsi" w:cstheme="majorHAnsi"/>
-                          <w:sz w:val="23"/>
-                          <w:szCs w:val="23"/>
-                        </w:rPr>
-                        <w:t xml:space="preserve">” the </w:t>
-                      </w:r>
-                      <w:r>
-                        <w:rPr>
-                          <w:rFonts w:asciiTheme="majorHAnsi" w:hAnsiTheme="majorHAnsi" w:cstheme="majorHAnsi"/>
-                          <w:b/>
-                          <w:sz w:val="23"/>
-                          <w:szCs w:val="23"/>
-                        </w:rPr>
-                        <w:t>game</w:t>
-                      </w:r>
-                      <w:r>
-                        <w:rPr>
-                          <w:rFonts w:asciiTheme="majorHAnsi" w:hAnsiTheme="majorHAnsi" w:cstheme="majorHAnsi"/>
-                          <w:sz w:val="23"/>
-                          <w:szCs w:val="23"/>
-                        </w:rPr>
-                        <w:t xml:space="preserve"> uses for dialog.</w:t>
-                      </w:r>
-                    </w:p>
-                  </w:txbxContent>
-                </v:textbox>
-                <w10:wrap anchorx="margin" anchory="page"/>
               </v:shape>
             </w:pict>
           </mc:Fallback>
@@ -3725,7 +5327,7 @@
           </mc:Choice>
           <mc:Fallback>
             <w:pict>
-              <v:shape w14:anchorId="3C6EE49C" id="_x0000_s1045" type="#_x0000_t202" style="position:absolute;margin-left:416.6pt;margin-top:33pt;width:467.8pt;height:69pt;z-index:-251658237;visibility:visible;mso-wrap-style:square;mso-width-percent:0;mso-height-percent:0;mso-wrap-distance-left:9pt;mso-wrap-distance-top:3.6pt;mso-wrap-distance-right:9pt;mso-wrap-distance-bottom:3.6pt;mso-position-horizontal:right;mso-position-horizontal-relative:margin;mso-position-vertical:absolute;mso-position-vertical-relative:text;mso-width-percent:0;mso-height-percent:0;mso-width-relative:margin;mso-height-relative:margin;v-text-anchor:top" o:gfxdata="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" fillcolor="white [3201]" strokecolor="#5b9bd5 [3208]" strokeweight="1pt">
+              <v:shape w14:anchorId="3C6EE49C" id="_x0000_s1051" type="#_x0000_t202" style="position:absolute;margin-left:416.6pt;margin-top:33pt;width:467.8pt;height:69pt;z-index:-251658237;visibility:visible;mso-wrap-style:square;mso-width-percent:0;mso-height-percent:0;mso-wrap-distance-left:9pt;mso-wrap-distance-top:3.6pt;mso-wrap-distance-right:9pt;mso-wrap-distance-bottom:3.6pt;mso-position-horizontal:right;mso-position-horizontal-relative:margin;mso-position-vertical:absolute;mso-position-vertical-relative:text;mso-width-percent:0;mso-height-percent:0;mso-width-relative:margin;mso-height-relative:margin;v-text-anchor:top" o:gfxdata="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" fillcolor="white [3201]" strokecolor="#5b9bd5 [3208]" strokeweight="1pt">
                 <v:textbox>
                   <w:txbxContent>
                     <w:p>
@@ -3870,7 +5472,7 @@
                     <pic:cNvPicPr/>
                   </pic:nvPicPr>
                   <pic:blipFill>
-                    <a:blip r:embed="rId21" cstate="print">
+                    <a:blip r:embed="rId22" cstate="print">
                       <a:extLst>
                         <a:ext uri="{28A0092B-C50C-407E-A947-70E740481C1C}">
                           <a14:useLocalDpi xmlns:a14="http://schemas.microsoft.com/office/drawing/2010/main" val="0"/>
@@ -3930,7 +5532,7 @@
                     <pic:cNvPicPr/>
                   </pic:nvPicPr>
                   <pic:blipFill>
-                    <a:blip r:embed="rId22" cstate="print">
+                    <a:blip r:embed="rId23" cstate="print">
                       <a:extLst>
                         <a:ext uri="{28A0092B-C50C-407E-A947-70E740481C1C}">
                           <a14:useLocalDpi xmlns:a14="http://schemas.microsoft.com/office/drawing/2010/main" val="0"/>
@@ -3990,7 +5592,7 @@
                     <pic:cNvPicPr/>
                   </pic:nvPicPr>
                   <pic:blipFill>
-                    <a:blip r:embed="rId23">
+                    <a:blip r:embed="rId24">
                       <a:extLst>
                         <a:ext uri="{28A0092B-C50C-407E-A947-70E740481C1C}">
                           <a14:useLocalDpi xmlns:a14="http://schemas.microsoft.com/office/drawing/2010/main" val="0"/>
@@ -4050,7 +5652,7 @@
                     <pic:cNvPicPr/>
                   </pic:nvPicPr>
                   <pic:blipFill>
-                    <a:blip r:embed="rId24" cstate="print">
+                    <a:blip r:embed="rId25" cstate="print">
                       <a:extLst>
                         <a:ext uri="{28A0092B-C50C-407E-A947-70E740481C1C}">
                           <a14:useLocalDpi xmlns:a14="http://schemas.microsoft.com/office/drawing/2010/main" val="0"/>
@@ -4232,7 +5834,7 @@
           </mc:Choice>
           <mc:Fallback>
             <w:pict>
-              <v:shape w14:anchorId="15030067" id="Rectangle: Top Corners Snipped 5" o:spid="_x0000_s1046" style="position:absolute;margin-left:0;margin-top:261.35pt;width:204.75pt;height:107.25pt;z-index:-251658238;visibility:visible;mso-wrap-style:square;mso-width-percent:0;mso-height-percent:0;mso-wrap-distance-left:9pt;mso-wrap-distance-top:0;mso-wrap-distance-right:9pt;mso-wrap-distance-bottom:0;mso-position-horizontal:left;mso-position-horizontal-relative:margin;mso-position-vertical:absolute;mso-position-vertical-relative:text;mso-width-percent:0;mso-height-percent:0;mso-width-relative:margin;mso-height-relative:margin;v-text-anchor:middle" coordsize="2600325,1362075" o:spt="100" o:gfxdata="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" adj="-11796480,,5400" path="m227017,l2373308,r227017,227017l2600325,1362075r,l,1362075r,l,227017,227017,xe" fillcolor="white [3201]" strokecolor="#5b9bd5 [3208]" strokeweight="1pt">
+              <v:shape w14:anchorId="15030067" id="Rectangle: Top Corners Snipped 5" o:spid="_x0000_s1052" style="position:absolute;margin-left:0;margin-top:261.35pt;width:204.75pt;height:107.25pt;z-index:-251658238;visibility:visible;mso-wrap-style:square;mso-width-percent:0;mso-height-percent:0;mso-wrap-distance-left:9pt;mso-wrap-distance-top:0;mso-wrap-distance-right:9pt;mso-wrap-distance-bottom:0;mso-position-horizontal:left;mso-position-horizontal-relative:margin;mso-position-vertical:absolute;mso-position-vertical-relative:text;mso-width-percent:0;mso-height-percent:0;mso-width-relative:margin;mso-height-relative:margin;v-text-anchor:middle" coordsize="2600325,1362075" o:spt="100" o:gfxdata="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" adj="-11796480,,5400" path="m227017,l2373308,r227017,227017l2600325,1362075r,l,1362075r,l,227017,227017,xe" fillcolor="white [3201]" strokecolor="#5b9bd5 [3208]" strokeweight="1pt">
                 <v:stroke joinstyle="miter"/>
                 <v:formulas/>
                 <v:path arrowok="t" o:connecttype="custom" o:connectlocs="227017,0;2373308,0;2600325,227017;2600325,1362075;2600325,1362075;0,1362075;0,1362075;0,227017;227017,0" o:connectangles="0,0,0,0,0,0,0,0,0" textboxrect="0,0,2600325,1362075"/>
@@ -4472,7 +6074,7 @@
           </mc:Choice>
           <mc:Fallback>
             <w:pict>
-              <v:shape w14:anchorId="4AEE3E31" id="Rectangle: Top Corners Snipped 2" o:spid="_x0000_s1047" style="position:absolute;margin-left:0;margin-top:152.25pt;width:205.5pt;height:96pt;z-index:-251658240;visibility:visible;mso-wrap-style:square;mso-width-percent:0;mso-height-percent:0;mso-wrap-distance-left:9pt;mso-wrap-distance-top:0;mso-wrap-distance-right:9pt;mso-wrap-distance-bottom:0;mso-position-horizontal:left;mso-position-horizontal-relative:margin;mso-position-vertical:absolute;mso-position-vertical-relative:text;mso-width-percent:0;mso-height-percent:0;mso-width-relative:margin;mso-height-relative:margin;v-text-anchor:middle" coordsize="2609850,1219200" o:spt="100" o:gfxdata="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" adj="-11796480,,5400" path="m203204,l2406646,r203204,203204l2609850,1219200r,l,1219200r,l,203204,203204,xe" fillcolor="white [3201]" strokecolor="#5b9bd5 [3208]" strokeweight="1pt">
+              <v:shape w14:anchorId="4AEE3E31" id="Rectangle: Top Corners Snipped 2" o:spid="_x0000_s1053" style="position:absolute;margin-left:0;margin-top:152.25pt;width:205.5pt;height:96pt;z-index:-251658240;visibility:visible;mso-wrap-style:square;mso-width-percent:0;mso-height-percent:0;mso-wrap-distance-left:9pt;mso-wrap-distance-top:0;mso-wrap-distance-right:9pt;mso-wrap-distance-bottom:0;mso-position-horizontal:left;mso-position-horizontal-relative:margin;mso-position-vertical:absolute;mso-position-vertical-relative:text;mso-width-percent:0;mso-height-percent:0;mso-width-relative:margin;mso-height-relative:margin;v-text-anchor:middle" coordsize="2609850,1219200" o:spt="100" o:gfxdata="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" adj="-11796480,,5400" path="m203204,l2406646,r203204,203204l2609850,1219200r,l,1219200r,l,203204,203204,xe" fillcolor="white [3201]" strokecolor="#5b9bd5 [3208]" strokeweight="1pt">
                 <v:stroke joinstyle="miter"/>
                 <v:formulas/>
                 <v:path arrowok="t" o:connecttype="custom" o:connectlocs="203204,0;2406646,0;2609850,203204;2609850,1219200;2609850,1219200;0,1219200;0,1219200;0,203204;203204,0" o:connectangles="0,0,0,0,0,0,0,0,0" textboxrect="0,0,2609850,1219200"/>
@@ -4591,7 +6193,7 @@
                     <pic:cNvPicPr/>
                   </pic:nvPicPr>
                   <pic:blipFill>
-                    <a:blip r:embed="rId25" cstate="print">
+                    <a:blip r:embed="rId26" cstate="print">
                       <a:extLst>
                         <a:ext uri="{28A0092B-C50C-407E-A947-70E740481C1C}">
                           <a14:useLocalDpi xmlns:a14="http://schemas.microsoft.com/office/drawing/2010/main" val="0"/>
@@ -4734,7 +6336,7 @@
           </mc:Choice>
           <mc:Fallback>
             <w:pict>
-              <v:shape w14:anchorId="0D97DA73" id="Rectangle: Diagonal Corners Rounded 21" o:spid="_x0000_s1048" style="position:absolute;margin-left:0;margin-top:-56.25pt;width:451.45pt;height:72.7pt;z-index:-251658236;visibility:visible;mso-wrap-style:square;mso-width-percent:0;mso-height-percent:0;mso-wrap-distance-left:9pt;mso-wrap-distance-top:0;mso-wrap-distance-right:9pt;mso-wrap-distance-bottom:0;mso-position-horizontal:left;mso-position-horizontal-relative:margin;mso-position-vertical:absolute;mso-position-vertical-relative:text;mso-width-percent:0;mso-height-percent:0;mso-width-relative:margin;mso-height-relative:margin;v-text-anchor:middle" coordsize="5733288,923544" o:spt="100" o:gfxdata="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" adj="-11796480,,5400" path="m461772,l5733288,r,l5733288,461772v,255030,-206742,461772,-461772,461772l,923544r,l,461772c,206742,206742,,461772,xe" fillcolor="#00b0f0" strokecolor="#507e32" strokeweight="1pt">
+              <v:shape w14:anchorId="0D97DA73" id="Rectangle: Diagonal Corners Rounded 21" o:spid="_x0000_s1054" style="position:absolute;margin-left:0;margin-top:-56.25pt;width:451.45pt;height:72.7pt;z-index:-251658236;visibility:visible;mso-wrap-style:square;mso-width-percent:0;mso-height-percent:0;mso-wrap-distance-left:9pt;mso-wrap-distance-top:0;mso-wrap-distance-right:9pt;mso-wrap-distance-bottom:0;mso-position-horizontal:left;mso-position-horizontal-relative:margin;mso-position-vertical:absolute;mso-position-vertical-relative:text;mso-width-percent:0;mso-height-percent:0;mso-width-relative:margin;mso-height-relative:margin;v-text-anchor:middle" coordsize="5733288,923544" o:spt="100" o:gfxdata="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" adj="-11796480,,5400" path="m461772,l5733288,r,l5733288,461772v,255030,-206742,461772,-461772,461772l,923544r,l,461772c,206742,206742,,461772,xe" fillcolor="#00b0f0" strokecolor="#507e32" strokeweight="1pt">
                 <v:stroke joinstyle="miter"/>
                 <v:formulas/>
                 <v:path arrowok="t" o:connecttype="custom" o:connectlocs="461772,0;5733288,0;5733288,0;5733288,461772;5271516,923544;0,923544;0,923544;0,461772;461772,0" o:connectangles="0,0,0,0,0,0,0,0,0" textboxrect="0,0,5733288,923544"/>
@@ -4788,7 +6390,7 @@
       </w:r>
     </w:p>
     <w:sectPr>
-      <w:footerReference w:type="default" r:id="rId26"/>
+      <w:footerReference w:type="default" r:id="rId27"/>
       <w:pgSz w:w="12240" w:h="15840"/>
       <w:pgMar w:top="1440" w:right="1440" w:bottom="1440" w:left="1440" w:header="720" w:footer="720" w:gutter="0"/>
       <w:cols w:space="720"/>
@@ -4995,6 +6597,95 @@
 <file path=word/numbering.xml><?xml version="1.0" encoding="utf-8"?>
 <w:numbering xmlns:wpc="http://schemas.microsoft.com/office/word/2010/wordprocessingCanvas" xmlns:cx="http://schemas.microsoft.com/office/drawing/2014/chartex" xmlns:cx1="http://schemas.microsoft.com/office/drawing/2015/9/8/chartex" xmlns:cx2="http://schemas.microsoft.com/office/drawing/2015/10/21/chartex" xmlns:cx3="http://schemas.microsoft.com/office/drawing/2016/5/9/chartex" xmlns:cx4="http://schemas.microsoft.com/office/drawing/2016/5/10/chartex" xmlns:cx5="http://schemas.microsoft.com/office/drawing/2016/5/11/chartex" xmlns:cx6="http://schemas.microsoft.com/office/drawing/2016/5/12/chartex" xmlns:cx7="http://schemas.microsoft.com/office/drawing/2016/5/13/chartex" xmlns:cx8="http://schemas.microsoft.com/office/drawing/2016/5/14/chartex" xmlns:mc="http://schemas.openxmlformats.org/markup-compatibility/2006" xmlns:aink="http://schemas.microsoft.com/office/drawing/2016/ink" xmlns:am3d="http://schemas.microsoft.com/office/drawing/2017/model3d" xmlns:o="urn:schemas-microsoft-com:office:office" xmlns:r="http://schemas.openxmlformats.org/officeDocument/2006/relationships" xmlns:m="http://schemas.openxmlformats.org/officeDocument/2006/math" xmlns:v="urn:schemas-microsoft-com:vml" xmlns:wp14="http://schemas.microsoft.com/office/word/2010/wordprocessingDrawing" xmlns:wp="http://schemas.openxmlformats.org/drawingml/2006/wordprocessingDrawing" xmlns:w10="urn:schemas-microsoft-com:office:word" xmlns:w="http://schemas.openxmlformats.org/wordprocessingml/2006/main" xmlns:w14="http://schemas.microsoft.com/office/word/2010/wordml" xmlns:w15="http://schemas.microsoft.com/office/word/2012/wordml" xmlns:w16cid="http://schemas.microsoft.com/office/word/2016/wordml/cid" xmlns:w16se="http://schemas.microsoft.com/office/word/2015/wordml/symex" xmlns:wpg="http://schemas.microsoft.com/office/word/2010/wordprocessingGroup" xmlns:wpi="http://schemas.microsoft.com/office/word/2010/wordprocessingInk" xmlns:wne="http://schemas.microsoft.com/office/word/2006/wordml" xmlns:wps="http://schemas.microsoft.com/office/word/2010/wordprocessingShape" mc:Ignorable="w14 w15 w16se w16cid wp14">
   <w:abstractNum w:abstractNumId="0" w15:restartNumberingAfterBreak="0">
+    <w:nsid w:val="03324930"/>
+    <w:multiLevelType w:val="hybridMultilevel"/>
+    <w:tmpl w:val="494EBB90"/>
+    <w:lvl w:ilvl="0" w:tplc="0409000F">
+      <w:start w:val="1"/>
+      <w:numFmt w:val="decimal"/>
+      <w:lvlText w:val="%1."/>
+      <w:lvlJc w:val="left"/>
+      <w:pPr>
+        <w:ind w:left="720" w:hanging="360"/>
+      </w:pPr>
+      <w:rPr>
+        <w:rFonts w:hint="default"/>
+      </w:rPr>
+    </w:lvl>
+    <w:lvl w:ilvl="1" w:tplc="04090019" w:tentative="1">
+      <w:start w:val="1"/>
+      <w:numFmt w:val="lowerLetter"/>
+      <w:lvlText w:val="%2."/>
+      <w:lvlJc w:val="left"/>
+      <w:pPr>
+        <w:ind w:left="1440" w:hanging="360"/>
+      </w:pPr>
+    </w:lvl>
+    <w:lvl w:ilvl="2" w:tplc="0409001B" w:tentative="1">
+      <w:start w:val="1"/>
+      <w:numFmt w:val="lowerRoman"/>
+      <w:lvlText w:val="%3."/>
+      <w:lvlJc w:val="right"/>
+      <w:pPr>
+        <w:ind w:left="2160" w:hanging="180"/>
+      </w:pPr>
+    </w:lvl>
+    <w:lvl w:ilvl="3" w:tplc="0409000F" w:tentative="1">
+      <w:start w:val="1"/>
+      <w:numFmt w:val="decimal"/>
+      <w:lvlText w:val="%4."/>
+      <w:lvlJc w:val="left"/>
+      <w:pPr>
+        <w:ind w:left="2880" w:hanging="360"/>
+      </w:pPr>
+    </w:lvl>
+    <w:lvl w:ilvl="4" w:tplc="04090019" w:tentative="1">
+      <w:start w:val="1"/>
+      <w:numFmt w:val="lowerLetter"/>
+      <w:lvlText w:val="%5."/>
+      <w:lvlJc w:val="left"/>
+      <w:pPr>
+        <w:ind w:left="3600" w:hanging="360"/>
+      </w:pPr>
+    </w:lvl>
+    <w:lvl w:ilvl="5" w:tplc="0409001B" w:tentative="1">
+      <w:start w:val="1"/>
+      <w:numFmt w:val="lowerRoman"/>
+      <w:lvlText w:val="%6."/>
+      <w:lvlJc w:val="right"/>
+      <w:pPr>
+        <w:ind w:left="4320" w:hanging="180"/>
+      </w:pPr>
+    </w:lvl>
+    <w:lvl w:ilvl="6" w:tplc="0409000F" w:tentative="1">
+      <w:start w:val="1"/>
+      <w:numFmt w:val="decimal"/>
+      <w:lvlText w:val="%7."/>
+      <w:lvlJc w:val="left"/>
+      <w:pPr>
+        <w:ind w:left="5040" w:hanging="360"/>
+      </w:pPr>
+    </w:lvl>
+    <w:lvl w:ilvl="7" w:tplc="04090019" w:tentative="1">
+      <w:start w:val="1"/>
+      <w:numFmt w:val="lowerLetter"/>
+      <w:lvlText w:val="%8."/>
+      <w:lvlJc w:val="left"/>
+      <w:pPr>
+        <w:ind w:left="5760" w:hanging="360"/>
+      </w:pPr>
+    </w:lvl>
+    <w:lvl w:ilvl="8" w:tplc="0409001B" w:tentative="1">
+      <w:start w:val="1"/>
+      <w:numFmt w:val="lowerRoman"/>
+      <w:lvlText w:val="%9."/>
+      <w:lvlJc w:val="right"/>
+      <w:pPr>
+        <w:ind w:left="6480" w:hanging="180"/>
+      </w:pPr>
+    </w:lvl>
+  </w:abstractNum>
+  <w:abstractNum w:abstractNumId="1" w15:restartNumberingAfterBreak="0">
     <w:nsid w:val="5B1323D2"/>
     <w:multiLevelType w:val="hybridMultilevel"/>
     <w:tmpl w:val="ABBAAEC2"/>
@@ -5083,7 +6774,7 @@
       </w:pPr>
     </w:lvl>
   </w:abstractNum>
-  <w:abstractNum w:abstractNumId="1" w15:restartNumberingAfterBreak="0">
+  <w:abstractNum w:abstractNumId="2" w15:restartNumberingAfterBreak="0">
     <w:nsid w:val="70A53651"/>
     <w:multiLevelType w:val="hybridMultilevel"/>
     <w:tmpl w:val="A28C6650"/>
@@ -5173,9 +6864,12 @@
     </w:lvl>
   </w:abstractNum>
   <w:num w:numId="1">
+    <w:abstractNumId w:val="2"/>
+  </w:num>
+  <w:num w:numId="2">
     <w:abstractNumId w:val="1"/>
   </w:num>
-  <w:num w:numId="2">
+  <w:num w:numId="3">
     <w:abstractNumId w:val="0"/>
   </w:num>
 </w:numbering>
@@ -5744,6 +7438,25 @@
       <w:contextualSpacing/>
     </w:pPr>
   </w:style>
+  <w:style w:type="table" w:styleId="TableGrid">
+    <w:name w:val="Table Grid"/>
+    <w:basedOn w:val="TableNormal"/>
+    <w:uiPriority w:val="39"/>
+    <w:rsid w:val="00E210A0"/>
+    <w:pPr>
+      <w:spacing w:after="0" w:line="240" w:lineRule="auto"/>
+    </w:pPr>
+    <w:tblPr>
+      <w:tblBorders>
+        <w:top w:val="single" w:sz="4" w:space="0" w:color="auto"/>
+        <w:left w:val="single" w:sz="4" w:space="0" w:color="auto"/>
+        <w:bottom w:val="single" w:sz="4" w:space="0" w:color="auto"/>
+        <w:right w:val="single" w:sz="4" w:space="0" w:color="auto"/>
+        <w:insideH w:val="single" w:sz="4" w:space="0" w:color="auto"/>
+        <w:insideV w:val="single" w:sz="4" w:space="0" w:color="auto"/>
+      </w:tblBorders>
+    </w:tblPr>
+  </w:style>
 </w:styles>
 </file>
 
@@ -6311,15 +8024,15 @@
 <ds:datastoreItem xmlns:ds="http://schemas.openxmlformats.org/officeDocument/2006/customXml" ds:itemID="{2DCD427D-1C50-4FE1-816C-E33F8F149F16}">
   <ds:schemaRefs>
     <ds:schemaRef ds:uri="http://schemas.microsoft.com/office/infopath/2007/PartnerControls"/>
-    <ds:schemaRef ds:uri="http://schemas.microsoft.com/office/2006/documentManagement/types"/>
-    <ds:schemaRef ds:uri="http://schemas.openxmlformats.org/package/2006/metadata/core-properties"/>
+    <ds:schemaRef ds:uri="afa79ede-8800-4b38-b2d4-921a0a289804"/>
+    <ds:schemaRef ds:uri="http://purl.org/dc/dcmitype/"/>
     <ds:schemaRef ds:uri="http://purl.org/dc/elements/1.1/"/>
-    <ds:schemaRef ds:uri="http://purl.org/dc/dcmitype/"/>
-    <ds:schemaRef ds:uri="http://purl.org/dc/terms/"/>
-    <ds:schemaRef ds:uri="afa79ede-8800-4b38-b2d4-921a0a289804"/>
-    <ds:schemaRef ds:uri="97551102-5158-477f-890e-1cd2281c8b2d"/>
     <ds:schemaRef ds:uri="http://schemas.microsoft.com/office/2006/metadata/properties"/>
     <ds:schemaRef ds:uri="http://www.w3.org/XML/1998/namespace"/>
+    <ds:schemaRef ds:uri="http://schemas.microsoft.com/office/2006/documentManagement/types"/>
+    <ds:schemaRef ds:uri="http://purl.org/dc/terms/"/>
+    <ds:schemaRef ds:uri="http://schemas.openxmlformats.org/package/2006/metadata/core-properties"/>
+    <ds:schemaRef ds:uri="97551102-5158-477f-890e-1cd2281c8b2d"/>
   </ds:schemaRefs>
 </ds:datastoreItem>
 </file>
</xml_diff>